<commit_message>
Update CV pdf and docx
</commit_message>
<xml_diff>
--- a/assets/docs/KutayBSezginel_CV.docx
+++ b/assets/docs/KutayBSezginel_CV.docx
@@ -81,20 +81,15 @@
         </w:rPr>
         <w:t xml:space="preserve"> | </w:t>
       </w:r>
-      <w:r>
-        <w:rPr>
-          <w:rFonts w:asciiTheme="majorHAnsi" w:eastAsia="Times New Roman" w:hAnsiTheme="majorHAnsi" w:cs="Arial"/>
-          <w:color w:val="000000"/>
-        </w:rPr>
-        <w:t>kbs37@pitt.edu</w:t>
-      </w:r>
-      <w:r>
-        <w:rPr>
-          <w:rFonts w:asciiTheme="majorHAnsi" w:eastAsia="Times New Roman" w:hAnsiTheme="majorHAnsi" w:cs="Arial"/>
-          <w:color w:val="000000"/>
-        </w:rPr>
-        <w:t xml:space="preserve"> </w:t>
-      </w:r>
+      <w:hyperlink r:id="rId5" w:history="1">
+        <w:r>
+          <w:rPr>
+            <w:rStyle w:val="Hyperlink"/>
+            <w:rFonts w:asciiTheme="majorHAnsi" w:eastAsia="Times New Roman" w:hAnsiTheme="majorHAnsi" w:cs="Arial"/>
+          </w:rPr>
+          <w:t>kbs37@pitt.edu</w:t>
+        </w:r>
+      </w:hyperlink>
     </w:p>
     <w:p>
       <w:pPr>
@@ -104,22 +99,17 @@
         <w:rPr>
           <w:rFonts w:asciiTheme="majorHAnsi" w:eastAsia="Times New Roman" w:hAnsiTheme="majorHAnsi" w:cs="Arial"/>
           <w:color w:val="000000"/>
-          <w:sz w:val="16"/>
-          <w:szCs w:val="16"/>
-        </w:rPr>
-      </w:pPr>
-    </w:p>
-    <w:p>
-      <w:pPr>
-        <w:spacing w:before="0" w:after="0"/>
-        <w:divId w:val="1489203060"/>
-        <w:rPr>
-          <w:rFonts w:asciiTheme="majorHAnsi" w:eastAsia="Times New Roman" w:hAnsiTheme="majorHAnsi" w:cs="Arial"/>
-          <w:color w:val="000000"/>
-          <w:sz w:val="16"/>
-          <w:szCs w:val="16"/>
-        </w:rPr>
-      </w:pPr>
+        </w:rPr>
+      </w:pPr>
+      <w:hyperlink r:id="rId6" w:history="1">
+        <w:r>
+          <w:rPr>
+            <w:rStyle w:val="Hyperlink"/>
+            <w:rFonts w:asciiTheme="majorHAnsi" w:eastAsia="Times New Roman" w:hAnsiTheme="majorHAnsi" w:cs="Arial"/>
+          </w:rPr>
+          <w:t>http://kbsezginel.github.io</w:t>
+        </w:r>
+      </w:hyperlink>
     </w:p>
     <w:tbl>
       <w:tblPr>
@@ -2273,25 +2263,7 @@
                 <w:color w:val="000000"/>
                 <w:shd w:val="clear" w:color="auto" w:fill="FFFFFF"/>
               </w:rPr>
-              <w:t xml:space="preserve">Investigated </w:t>
-            </w:r>
-            <w:proofErr w:type="gramStart"/>
-            <w:r>
-              <w:rPr>
-                <w:rFonts w:asciiTheme="majorHAnsi" w:eastAsia="Times New Roman" w:hAnsiTheme="majorHAnsi" w:cs="Arial"/>
-                <w:color w:val="000000"/>
-                <w:shd w:val="clear" w:color="auto" w:fill="FFFFFF"/>
-              </w:rPr>
-              <w:t>high temperature</w:t>
-            </w:r>
-            <w:proofErr w:type="gramEnd"/>
-            <w:r>
-              <w:rPr>
-                <w:rFonts w:asciiTheme="majorHAnsi" w:eastAsia="Times New Roman" w:hAnsiTheme="majorHAnsi" w:cs="Arial"/>
-                <w:color w:val="000000"/>
-                <w:shd w:val="clear" w:color="auto" w:fill="FFFFFF"/>
-              </w:rPr>
-              <w:t xml:space="preserve"> solid state synthesis of various nitride compounds</w:t>
+              <w:t>Investigated high temperature solid state synthesis of various nitride compounds</w:t>
             </w:r>
             <w:r>
               <w:rPr>
@@ -2343,70 +2315,186 @@
     <w:p>
       <w:pPr>
         <w:pStyle w:val="Heading2"/>
-        <w:jc w:val="both"/>
         <w:divId w:val="775364983"/>
         <w:rPr>
           <w:rFonts w:asciiTheme="majorHAnsi" w:eastAsia="Times New Roman" w:hAnsiTheme="majorHAnsi" w:cs="Arial"/>
           <w:b w:val="0"/>
+          <w:sz w:val="20"/>
+          <w:szCs w:val="24"/>
+        </w:rPr>
+      </w:pPr>
+      <w:r>
+        <w:rPr>
+          <w:rFonts w:asciiTheme="majorHAnsi" w:eastAsia="Times New Roman" w:hAnsiTheme="majorHAnsi" w:cs="Arial"/>
+          <w:sz w:val="20"/>
+          <w:szCs w:val="24"/>
+        </w:rPr>
+        <w:t>Sezginel, K. B.</w:t>
+      </w:r>
+      <w:r>
+        <w:rPr>
+          <w:rFonts w:asciiTheme="majorHAnsi" w:eastAsia="Times New Roman" w:hAnsiTheme="majorHAnsi" w:cs="Arial"/>
+          <w:b w:val="0"/>
+          <w:sz w:val="20"/>
+          <w:szCs w:val="24"/>
+        </w:rPr>
+        <w:t xml:space="preserve">, </w:t>
+      </w:r>
+      <w:proofErr w:type="spellStart"/>
+      <w:r>
+        <w:rPr>
+          <w:rFonts w:asciiTheme="majorHAnsi" w:eastAsia="Times New Roman" w:hAnsiTheme="majorHAnsi" w:cs="Arial"/>
+          <w:b w:val="0"/>
+          <w:sz w:val="20"/>
+          <w:szCs w:val="24"/>
+        </w:rPr>
+        <w:t>Asinger</w:t>
+      </w:r>
+      <w:proofErr w:type="spellEnd"/>
+      <w:r>
+        <w:rPr>
+          <w:rFonts w:asciiTheme="majorHAnsi" w:eastAsia="Times New Roman" w:hAnsiTheme="majorHAnsi" w:cs="Arial"/>
+          <w:b w:val="0"/>
+          <w:sz w:val="20"/>
+          <w:szCs w:val="24"/>
+        </w:rPr>
+        <w:t xml:space="preserve"> P., </w:t>
+      </w:r>
+      <w:proofErr w:type="spellStart"/>
+      <w:r>
+        <w:rPr>
+          <w:rFonts w:asciiTheme="majorHAnsi" w:eastAsia="Times New Roman" w:hAnsiTheme="majorHAnsi" w:cs="Arial"/>
+          <w:b w:val="0"/>
+          <w:sz w:val="20"/>
+          <w:szCs w:val="24"/>
+        </w:rPr>
+        <w:t>B</w:t>
+      </w:r>
+      <w:r>
+        <w:rPr>
+          <w:rFonts w:asciiTheme="majorHAnsi" w:eastAsia="Times New Roman" w:hAnsiTheme="majorHAnsi" w:cs="Arial"/>
+          <w:b w:val="0"/>
+          <w:sz w:val="20"/>
+          <w:szCs w:val="24"/>
+        </w:rPr>
+        <w:t>abaei</w:t>
+      </w:r>
+      <w:proofErr w:type="spellEnd"/>
+      <w:r>
+        <w:rPr>
+          <w:rFonts w:asciiTheme="majorHAnsi" w:eastAsia="Times New Roman" w:hAnsiTheme="majorHAnsi" w:cs="Arial"/>
+          <w:b w:val="0"/>
+          <w:sz w:val="20"/>
+          <w:szCs w:val="24"/>
+        </w:rPr>
+        <w:t xml:space="preserve"> H., and Wilmer C.E.</w:t>
+      </w:r>
+      <w:r>
+        <w:rPr>
+          <w:rFonts w:asciiTheme="majorHAnsi" w:eastAsia="Times New Roman" w:hAnsiTheme="majorHAnsi" w:cs="Arial"/>
+          <w:b w:val="0"/>
+          <w:sz w:val="20"/>
+          <w:szCs w:val="24"/>
+        </w:rPr>
+        <w:t xml:space="preserve"> </w:t>
+      </w:r>
+      <w:r>
+        <w:rPr>
+          <w:rFonts w:asciiTheme="majorHAnsi" w:eastAsia="Times New Roman" w:hAnsiTheme="majorHAnsi" w:cs="Arial"/>
+          <w:b w:val="0"/>
+          <w:sz w:val="20"/>
+          <w:szCs w:val="24"/>
+        </w:rPr>
+        <w:t>(2018</w:t>
+      </w:r>
+      <w:proofErr w:type="gramStart"/>
+      <w:r>
+        <w:rPr>
+          <w:rFonts w:asciiTheme="majorHAnsi" w:eastAsia="Times New Roman" w:hAnsiTheme="majorHAnsi" w:cs="Arial"/>
+          <w:b w:val="0"/>
+          <w:sz w:val="20"/>
+          <w:szCs w:val="24"/>
+        </w:rPr>
+        <w:t>).</w:t>
+      </w:r>
+      <w:r>
+        <w:rPr>
+          <w:rFonts w:asciiTheme="majorHAnsi" w:eastAsia="Times New Roman" w:hAnsiTheme="majorHAnsi" w:cs="Arial"/>
+          <w:b w:val="0"/>
+          <w:sz w:val="20"/>
+          <w:szCs w:val="24"/>
+        </w:rPr>
+        <w:t>Thermal</w:t>
+      </w:r>
+      <w:proofErr w:type="gramEnd"/>
+      <w:r>
+        <w:rPr>
+          <w:rFonts w:asciiTheme="majorHAnsi" w:eastAsia="Times New Roman" w:hAnsiTheme="majorHAnsi" w:cs="Arial"/>
+          <w:b w:val="0"/>
+          <w:sz w:val="20"/>
+          <w:szCs w:val="24"/>
+        </w:rPr>
+        <w:t xml:space="preserve"> Transport in Interpenetrated Metal–Organic Frameworks. </w:t>
+      </w:r>
+      <w:r>
+        <w:rPr>
+          <w:rFonts w:asciiTheme="majorHAnsi" w:eastAsia="Times New Roman" w:hAnsiTheme="majorHAnsi" w:cs="Arial"/>
+          <w:b w:val="0"/>
+          <w:i/>
+          <w:sz w:val="20"/>
+          <w:szCs w:val="24"/>
+        </w:rPr>
+        <w:t>Chemistry of Materials</w:t>
+      </w:r>
+      <w:r>
+        <w:rPr>
+          <w:rFonts w:asciiTheme="majorHAnsi" w:eastAsia="Times New Roman" w:hAnsiTheme="majorHAnsi" w:cs="Arial"/>
+          <w:b w:val="0"/>
+          <w:sz w:val="20"/>
+          <w:szCs w:val="24"/>
+        </w:rPr>
+        <w:t>,</w:t>
+      </w:r>
+      <w:r>
+        <w:rPr>
+          <w:rFonts w:asciiTheme="majorHAnsi" w:eastAsia="Times New Roman" w:hAnsiTheme="majorHAnsi" w:cs="Arial"/>
+          <w:b w:val="0"/>
+          <w:sz w:val="20"/>
+          <w:szCs w:val="24"/>
+        </w:rPr>
+        <w:t xml:space="preserve"> 2281-2286.</w:t>
+      </w:r>
+      <w:r>
+        <w:rPr>
+          <w:rFonts w:asciiTheme="majorHAnsi" w:eastAsia="Times New Roman" w:hAnsiTheme="majorHAnsi" w:cs="Arial"/>
+          <w:b w:val="0"/>
+          <w:sz w:val="20"/>
+          <w:szCs w:val="24"/>
+        </w:rPr>
+        <w:t xml:space="preserve"> </w:t>
+      </w:r>
+      <w:r>
+        <w:rPr>
+          <w:rFonts w:asciiTheme="majorHAnsi" w:eastAsia="Times New Roman" w:hAnsiTheme="majorHAnsi" w:cs="Arial"/>
+          <w:b w:val="0"/>
           <w:bCs w:val="0"/>
           <w:sz w:val="20"/>
           <w:szCs w:val="20"/>
         </w:rPr>
-      </w:pPr>
-      <w:bookmarkStart w:id="0" w:name="_Hlk484170346"/>
-      <w:r>
-        <w:rPr>
-          <w:rFonts w:asciiTheme="majorHAnsi" w:eastAsia="Times New Roman" w:hAnsiTheme="majorHAnsi" w:cs="Arial"/>
-          <w:bCs w:val="0"/>
-          <w:sz w:val="20"/>
-          <w:szCs w:val="20"/>
-        </w:rPr>
-        <w:t>Sezginel, K.B.</w:t>
-      </w:r>
-      <w:r>
-        <w:rPr>
-          <w:rFonts w:asciiTheme="majorHAnsi" w:eastAsia="Times New Roman" w:hAnsiTheme="majorHAnsi" w:cs="Arial"/>
-          <w:b w:val="0"/>
-          <w:bCs w:val="0"/>
-          <w:sz w:val="20"/>
-          <w:szCs w:val="20"/>
-        </w:rPr>
-        <w:t xml:space="preserve">, Feng T., Wilmer, C.E. (2017). Discovery of Hypothetical Hetero-Interpenetrated MOFs with Arbitrarily Dissimilar Topologies and Unit Cell Shapes. </w:t>
-      </w:r>
-      <w:proofErr w:type="spellStart"/>
-      <w:r>
-        <w:rPr>
-          <w:rFonts w:asciiTheme="majorHAnsi" w:eastAsia="Times New Roman" w:hAnsiTheme="majorHAnsi" w:cs="Arial"/>
-          <w:b w:val="0"/>
-          <w:bCs w:val="0"/>
-          <w:sz w:val="20"/>
-          <w:szCs w:val="20"/>
-        </w:rPr>
-        <w:t>CrystEngComm</w:t>
-      </w:r>
-      <w:proofErr w:type="spellEnd"/>
-      <w:r>
-        <w:rPr>
-          <w:rFonts w:asciiTheme="majorHAnsi" w:eastAsia="Times New Roman" w:hAnsiTheme="majorHAnsi" w:cs="Arial"/>
-          <w:b w:val="0"/>
-          <w:bCs w:val="0"/>
-          <w:sz w:val="20"/>
-          <w:szCs w:val="20"/>
-        </w:rPr>
-        <w:t xml:space="preserve"> 19.31 (2017): 4497-4504.</w:t>
-      </w:r>
-      <w:r>
-        <w:rPr>
-          <w:rFonts w:asciiTheme="majorHAnsi" w:eastAsia="Times New Roman" w:hAnsiTheme="majorHAnsi" w:cs="Arial"/>
-          <w:b w:val="0"/>
-          <w:bCs w:val="0"/>
-          <w:sz w:val="20"/>
-          <w:szCs w:val="20"/>
-        </w:rPr>
-        <w:t xml:space="preserve"> (futured on front cover)</w:t>
-      </w:r>
-    </w:p>
-    <w:bookmarkEnd w:id="0"/>
+        <w:t>(featured on the front cover)</w:t>
+      </w:r>
+    </w:p>
+    <w:p>
+      <w:pPr>
+        <w:pStyle w:val="Heading2"/>
+        <w:divId w:val="775364983"/>
+        <w:rPr>
+          <w:rFonts w:asciiTheme="majorHAnsi" w:eastAsia="Times New Roman" w:hAnsiTheme="majorHAnsi" w:cs="Arial"/>
+          <w:sz w:val="24"/>
+          <w:szCs w:val="24"/>
+        </w:rPr>
+      </w:pPr>
+    </w:p>
     <w:p>
       <w:pPr>
         <w:pStyle w:val="Heading2"/>
@@ -2420,7 +2508,111 @@
           <w:szCs w:val="20"/>
         </w:rPr>
       </w:pPr>
-    </w:p>
+      <w:bookmarkStart w:id="0" w:name="_Hlk484170346"/>
+      <w:r>
+        <w:rPr>
+          <w:rFonts w:asciiTheme="majorHAnsi" w:eastAsia="Times New Roman" w:hAnsiTheme="majorHAnsi" w:cs="Arial"/>
+          <w:bCs w:val="0"/>
+          <w:sz w:val="20"/>
+          <w:szCs w:val="20"/>
+        </w:rPr>
+        <w:t>Sezginel, K.B.</w:t>
+      </w:r>
+      <w:r>
+        <w:rPr>
+          <w:rFonts w:asciiTheme="majorHAnsi" w:eastAsia="Times New Roman" w:hAnsiTheme="majorHAnsi" w:cs="Arial"/>
+          <w:b w:val="0"/>
+          <w:bCs w:val="0"/>
+          <w:sz w:val="20"/>
+          <w:szCs w:val="20"/>
+        </w:rPr>
+        <w:t xml:space="preserve">, Feng T., Wilmer, C.E. (2017). Discovery of Hypothetical Hetero-Interpenetrated MOFs with Arbitrarily Dissimilar Topologies and Unit Cell Shapes. </w:t>
+      </w:r>
+      <w:proofErr w:type="spellStart"/>
+      <w:r>
+        <w:rPr>
+          <w:rFonts w:asciiTheme="majorHAnsi" w:eastAsia="Times New Roman" w:hAnsiTheme="majorHAnsi" w:cs="Arial"/>
+          <w:b w:val="0"/>
+          <w:bCs w:val="0"/>
+          <w:i/>
+          <w:sz w:val="20"/>
+          <w:szCs w:val="20"/>
+        </w:rPr>
+        <w:t>CrystEngComm</w:t>
+      </w:r>
+      <w:proofErr w:type="spellEnd"/>
+      <w:r>
+        <w:rPr>
+          <w:rFonts w:asciiTheme="majorHAnsi" w:eastAsia="Times New Roman" w:hAnsiTheme="majorHAnsi" w:cs="Arial"/>
+          <w:b w:val="0"/>
+          <w:bCs w:val="0"/>
+          <w:sz w:val="20"/>
+          <w:szCs w:val="20"/>
+        </w:rPr>
+        <w:t>,</w:t>
+      </w:r>
+      <w:r>
+        <w:rPr>
+          <w:rFonts w:asciiTheme="majorHAnsi" w:eastAsia="Times New Roman" w:hAnsiTheme="majorHAnsi" w:cs="Arial"/>
+          <w:b w:val="0"/>
+          <w:bCs w:val="0"/>
+          <w:sz w:val="20"/>
+          <w:szCs w:val="20"/>
+        </w:rPr>
+        <w:t xml:space="preserve"> 4497-4504.</w:t>
+      </w:r>
+      <w:r>
+        <w:rPr>
+          <w:rFonts w:asciiTheme="majorHAnsi" w:eastAsia="Times New Roman" w:hAnsiTheme="majorHAnsi" w:cs="Arial"/>
+          <w:b w:val="0"/>
+          <w:bCs w:val="0"/>
+          <w:sz w:val="20"/>
+          <w:szCs w:val="20"/>
+        </w:rPr>
+        <w:t xml:space="preserve"> (f</w:t>
+      </w:r>
+      <w:r>
+        <w:rPr>
+          <w:rFonts w:asciiTheme="majorHAnsi" w:eastAsia="Times New Roman" w:hAnsiTheme="majorHAnsi" w:cs="Arial"/>
+          <w:b w:val="0"/>
+          <w:bCs w:val="0"/>
+          <w:sz w:val="20"/>
+          <w:szCs w:val="20"/>
+        </w:rPr>
+        <w:t>ea</w:t>
+      </w:r>
+      <w:r>
+        <w:rPr>
+          <w:rFonts w:asciiTheme="majorHAnsi" w:eastAsia="Times New Roman" w:hAnsiTheme="majorHAnsi" w:cs="Arial"/>
+          <w:b w:val="0"/>
+          <w:bCs w:val="0"/>
+          <w:sz w:val="20"/>
+          <w:szCs w:val="20"/>
+        </w:rPr>
+        <w:t xml:space="preserve">tured on </w:t>
+      </w:r>
+      <w:r>
+        <w:rPr>
+          <w:rFonts w:asciiTheme="majorHAnsi" w:eastAsia="Times New Roman" w:hAnsiTheme="majorHAnsi" w:cs="Arial"/>
+          <w:b w:val="0"/>
+          <w:bCs w:val="0"/>
+          <w:sz w:val="20"/>
+          <w:szCs w:val="20"/>
+        </w:rPr>
+        <w:t xml:space="preserve">the </w:t>
+      </w:r>
+      <w:r>
+        <w:rPr>
+          <w:rFonts w:asciiTheme="majorHAnsi" w:eastAsia="Times New Roman" w:hAnsiTheme="majorHAnsi" w:cs="Arial"/>
+          <w:b w:val="0"/>
+          <w:bCs w:val="0"/>
+          <w:sz w:val="20"/>
+          <w:szCs w:val="20"/>
+        </w:rPr>
+        <w:t>front cover)</w:t>
+      </w:r>
+    </w:p>
+    <w:bookmarkEnd w:id="0"/>
     <w:p>
       <w:pPr>
         <w:pStyle w:val="Heading2"/>
@@ -2434,102 +2626,6 @@
           <w:szCs w:val="20"/>
         </w:rPr>
       </w:pPr>
-      <w:bookmarkStart w:id="1" w:name="_Hlk484170404"/>
-      <w:r>
-        <w:rPr>
-          <w:rFonts w:asciiTheme="majorHAnsi" w:eastAsia="Times New Roman" w:hAnsiTheme="majorHAnsi" w:cs="Arial"/>
-          <w:bCs w:val="0"/>
-          <w:sz w:val="20"/>
-          <w:szCs w:val="20"/>
-        </w:rPr>
-        <w:t>Sezginel, K. B.</w:t>
-      </w:r>
-      <w:r>
-        <w:rPr>
-          <w:rFonts w:asciiTheme="majorHAnsi" w:eastAsia="Times New Roman" w:hAnsiTheme="majorHAnsi" w:cs="Arial"/>
-          <w:b w:val="0"/>
-          <w:bCs w:val="0"/>
-          <w:sz w:val="20"/>
-          <w:szCs w:val="20"/>
-        </w:rPr>
-        <w:t xml:space="preserve">, </w:t>
-      </w:r>
-      <w:proofErr w:type="spellStart"/>
-      <w:r>
-        <w:rPr>
-          <w:rFonts w:asciiTheme="majorHAnsi" w:eastAsia="Times New Roman" w:hAnsiTheme="majorHAnsi" w:cs="Arial"/>
-          <w:b w:val="0"/>
-          <w:bCs w:val="0"/>
-          <w:sz w:val="20"/>
-          <w:szCs w:val="20"/>
-        </w:rPr>
-        <w:t>Keskin</w:t>
-      </w:r>
-      <w:proofErr w:type="spellEnd"/>
-      <w:r>
-        <w:rPr>
-          <w:rFonts w:asciiTheme="majorHAnsi" w:eastAsia="Times New Roman" w:hAnsiTheme="majorHAnsi" w:cs="Arial"/>
-          <w:b w:val="0"/>
-          <w:bCs w:val="0"/>
-          <w:sz w:val="20"/>
-          <w:szCs w:val="20"/>
-        </w:rPr>
-        <w:t xml:space="preserve">, S., &amp; </w:t>
-      </w:r>
-      <w:proofErr w:type="spellStart"/>
-      <w:r>
-        <w:rPr>
-          <w:rFonts w:asciiTheme="majorHAnsi" w:eastAsia="Times New Roman" w:hAnsiTheme="majorHAnsi" w:cs="Arial"/>
-          <w:b w:val="0"/>
-          <w:bCs w:val="0"/>
-          <w:sz w:val="20"/>
-          <w:szCs w:val="20"/>
-        </w:rPr>
-        <w:t>Uzun</w:t>
-      </w:r>
-      <w:proofErr w:type="spellEnd"/>
-      <w:r>
-        <w:rPr>
-          <w:rFonts w:asciiTheme="majorHAnsi" w:eastAsia="Times New Roman" w:hAnsiTheme="majorHAnsi" w:cs="Arial"/>
-          <w:b w:val="0"/>
-          <w:bCs w:val="0"/>
-          <w:sz w:val="20"/>
-          <w:szCs w:val="20"/>
-        </w:rPr>
-        <w:t xml:space="preserve">, A. (2016). </w:t>
-      </w:r>
-      <w:r>
-        <w:rPr>
-          <w:rFonts w:asciiTheme="majorHAnsi" w:eastAsia="Times New Roman" w:hAnsiTheme="majorHAnsi" w:cs="Arial"/>
-          <w:b w:val="0"/>
-          <w:bCs w:val="0"/>
-          <w:sz w:val="20"/>
-          <w:szCs w:val="20"/>
-        </w:rPr>
-        <w:t xml:space="preserve">Tuning the Gas Separation Performance of </w:t>
-      </w:r>
-      <w:proofErr w:type="spellStart"/>
-      <w:r>
-        <w:rPr>
-          <w:rFonts w:asciiTheme="majorHAnsi" w:eastAsia="Times New Roman" w:hAnsiTheme="majorHAnsi" w:cs="Arial"/>
-          <w:b w:val="0"/>
-          <w:bCs w:val="0"/>
-          <w:sz w:val="20"/>
-          <w:szCs w:val="20"/>
-        </w:rPr>
-        <w:t>CuBTC</w:t>
-      </w:r>
-      <w:proofErr w:type="spellEnd"/>
-      <w:r>
-        <w:rPr>
-          <w:rFonts w:asciiTheme="majorHAnsi" w:eastAsia="Times New Roman" w:hAnsiTheme="majorHAnsi" w:cs="Arial"/>
-          <w:b w:val="0"/>
-          <w:bCs w:val="0"/>
-          <w:sz w:val="20"/>
-          <w:szCs w:val="20"/>
-        </w:rPr>
-        <w:t xml:space="preserve"> by Ionic Liquid Incorporation. Langmuir, 32(4), 1139-1147.</w:t>
-      </w:r>
     </w:p>
     <w:p>
       <w:pPr>
@@ -2544,6 +2640,123 @@
           <w:szCs w:val="20"/>
         </w:rPr>
       </w:pPr>
+      <w:bookmarkStart w:id="1" w:name="_Hlk484170404"/>
+      <w:r>
+        <w:rPr>
+          <w:rFonts w:asciiTheme="majorHAnsi" w:eastAsia="Times New Roman" w:hAnsiTheme="majorHAnsi" w:cs="Arial"/>
+          <w:bCs w:val="0"/>
+          <w:sz w:val="20"/>
+          <w:szCs w:val="20"/>
+        </w:rPr>
+        <w:t>Sezginel, K. B.</w:t>
+      </w:r>
+      <w:r>
+        <w:rPr>
+          <w:rFonts w:asciiTheme="majorHAnsi" w:eastAsia="Times New Roman" w:hAnsiTheme="majorHAnsi" w:cs="Arial"/>
+          <w:b w:val="0"/>
+          <w:bCs w:val="0"/>
+          <w:sz w:val="20"/>
+          <w:szCs w:val="20"/>
+        </w:rPr>
+        <w:t xml:space="preserve">, </w:t>
+      </w:r>
+      <w:proofErr w:type="spellStart"/>
+      <w:r>
+        <w:rPr>
+          <w:rFonts w:asciiTheme="majorHAnsi" w:eastAsia="Times New Roman" w:hAnsiTheme="majorHAnsi" w:cs="Arial"/>
+          <w:b w:val="0"/>
+          <w:bCs w:val="0"/>
+          <w:sz w:val="20"/>
+          <w:szCs w:val="20"/>
+        </w:rPr>
+        <w:t>Keskin</w:t>
+      </w:r>
+      <w:proofErr w:type="spellEnd"/>
+      <w:r>
+        <w:rPr>
+          <w:rFonts w:asciiTheme="majorHAnsi" w:eastAsia="Times New Roman" w:hAnsiTheme="majorHAnsi" w:cs="Arial"/>
+          <w:b w:val="0"/>
+          <w:bCs w:val="0"/>
+          <w:sz w:val="20"/>
+          <w:szCs w:val="20"/>
+        </w:rPr>
+        <w:t xml:space="preserve">, S., &amp; </w:t>
+      </w:r>
+      <w:proofErr w:type="spellStart"/>
+      <w:r>
+        <w:rPr>
+          <w:rFonts w:asciiTheme="majorHAnsi" w:eastAsia="Times New Roman" w:hAnsiTheme="majorHAnsi" w:cs="Arial"/>
+          <w:b w:val="0"/>
+          <w:bCs w:val="0"/>
+          <w:sz w:val="20"/>
+          <w:szCs w:val="20"/>
+        </w:rPr>
+        <w:t>Uzun</w:t>
+      </w:r>
+      <w:proofErr w:type="spellEnd"/>
+      <w:r>
+        <w:rPr>
+          <w:rFonts w:asciiTheme="majorHAnsi" w:eastAsia="Times New Roman" w:hAnsiTheme="majorHAnsi" w:cs="Arial"/>
+          <w:b w:val="0"/>
+          <w:bCs w:val="0"/>
+          <w:sz w:val="20"/>
+          <w:szCs w:val="20"/>
+        </w:rPr>
+        <w:t xml:space="preserve">, A. (2016). </w:t>
+      </w:r>
+      <w:r>
+        <w:rPr>
+          <w:rFonts w:asciiTheme="majorHAnsi" w:eastAsia="Times New Roman" w:hAnsiTheme="majorHAnsi" w:cs="Arial"/>
+          <w:b w:val="0"/>
+          <w:bCs w:val="0"/>
+          <w:sz w:val="20"/>
+          <w:szCs w:val="20"/>
+        </w:rPr>
+        <w:t xml:space="preserve">Tuning the Gas Separation Performance of </w:t>
+      </w:r>
+      <w:proofErr w:type="spellStart"/>
+      <w:r>
+        <w:rPr>
+          <w:rFonts w:asciiTheme="majorHAnsi" w:eastAsia="Times New Roman" w:hAnsiTheme="majorHAnsi" w:cs="Arial"/>
+          <w:b w:val="0"/>
+          <w:bCs w:val="0"/>
+          <w:sz w:val="20"/>
+          <w:szCs w:val="20"/>
+        </w:rPr>
+        <w:t>CuBTC</w:t>
+      </w:r>
+      <w:proofErr w:type="spellEnd"/>
+      <w:r>
+        <w:rPr>
+          <w:rFonts w:asciiTheme="majorHAnsi" w:eastAsia="Times New Roman" w:hAnsiTheme="majorHAnsi" w:cs="Arial"/>
+          <w:b w:val="0"/>
+          <w:bCs w:val="0"/>
+          <w:sz w:val="20"/>
+          <w:szCs w:val="20"/>
+        </w:rPr>
+        <w:t xml:space="preserve"> by Ionic Liquid Incorporation. </w:t>
+      </w:r>
+      <w:r>
+        <w:rPr>
+          <w:rFonts w:asciiTheme="majorHAnsi" w:eastAsia="Times New Roman" w:hAnsiTheme="majorHAnsi" w:cs="Arial"/>
+          <w:b w:val="0"/>
+          <w:bCs w:val="0"/>
+          <w:i/>
+          <w:sz w:val="20"/>
+          <w:szCs w:val="20"/>
+        </w:rPr>
+        <w:t>Langmuir</w:t>
+      </w:r>
+      <w:r>
+        <w:rPr>
+          <w:rFonts w:asciiTheme="majorHAnsi" w:eastAsia="Times New Roman" w:hAnsiTheme="majorHAnsi" w:cs="Arial"/>
+          <w:b w:val="0"/>
+          <w:bCs w:val="0"/>
+          <w:sz w:val="20"/>
+          <w:szCs w:val="20"/>
+        </w:rPr>
+        <w:t>, 1139-1147.</w:t>
+      </w:r>
     </w:p>
     <w:p>
       <w:pPr>
@@ -2558,111 +2771,6 @@
           <w:szCs w:val="20"/>
         </w:rPr>
       </w:pPr>
-      <w:proofErr w:type="spellStart"/>
-      <w:r>
-        <w:rPr>
-          <w:rFonts w:asciiTheme="majorHAnsi" w:eastAsia="Times New Roman" w:hAnsiTheme="majorHAnsi" w:cs="Arial"/>
-          <w:b w:val="0"/>
-          <w:bCs w:val="0"/>
-          <w:sz w:val="20"/>
-          <w:szCs w:val="20"/>
-        </w:rPr>
-        <w:t>Basdogan</w:t>
-      </w:r>
-      <w:proofErr w:type="spellEnd"/>
-      <w:r>
-        <w:rPr>
-          <w:rFonts w:asciiTheme="majorHAnsi" w:eastAsia="Times New Roman" w:hAnsiTheme="majorHAnsi" w:cs="Arial"/>
-          <w:b w:val="0"/>
-          <w:bCs w:val="0"/>
-          <w:sz w:val="20"/>
-          <w:szCs w:val="20"/>
-        </w:rPr>
-        <w:t xml:space="preserve">, Y., </w:t>
-      </w:r>
-      <w:r>
-        <w:rPr>
-          <w:rFonts w:asciiTheme="majorHAnsi" w:eastAsia="Times New Roman" w:hAnsiTheme="majorHAnsi" w:cs="Arial"/>
-          <w:bCs w:val="0"/>
-          <w:sz w:val="20"/>
-          <w:szCs w:val="20"/>
-        </w:rPr>
-        <w:t>Sezginel, K. B.</w:t>
-      </w:r>
-      <w:r>
-        <w:rPr>
-          <w:rFonts w:asciiTheme="majorHAnsi" w:eastAsia="Times New Roman" w:hAnsiTheme="majorHAnsi" w:cs="Arial"/>
-          <w:b w:val="0"/>
-          <w:bCs w:val="0"/>
-          <w:sz w:val="20"/>
-          <w:szCs w:val="20"/>
-        </w:rPr>
-        <w:t xml:space="preserve">, &amp; </w:t>
-      </w:r>
-      <w:proofErr w:type="spellStart"/>
-      <w:r>
-        <w:rPr>
-          <w:rFonts w:asciiTheme="majorHAnsi" w:eastAsia="Times New Roman" w:hAnsiTheme="majorHAnsi" w:cs="Arial"/>
-          <w:b w:val="0"/>
-          <w:bCs w:val="0"/>
-          <w:sz w:val="20"/>
-          <w:szCs w:val="20"/>
-        </w:rPr>
-        <w:t>Keskin</w:t>
-      </w:r>
-      <w:proofErr w:type="spellEnd"/>
-      <w:r>
-        <w:rPr>
-          <w:rFonts w:asciiTheme="majorHAnsi" w:eastAsia="Times New Roman" w:hAnsiTheme="majorHAnsi" w:cs="Arial"/>
-          <w:b w:val="0"/>
-          <w:bCs w:val="0"/>
-          <w:sz w:val="20"/>
-          <w:szCs w:val="20"/>
-        </w:rPr>
-        <w:t>, S. (2015). Identifying highly selective metal organic frameworks for CH</w:t>
-      </w:r>
-      <w:r>
-        <w:rPr>
-          <w:rFonts w:asciiTheme="majorHAnsi" w:eastAsia="Times New Roman" w:hAnsiTheme="majorHAnsi" w:cs="Arial"/>
-          <w:b w:val="0"/>
-          <w:bCs w:val="0"/>
-          <w:sz w:val="20"/>
-          <w:szCs w:val="20"/>
-          <w:vertAlign w:val="subscript"/>
-        </w:rPr>
-        <w:t>4</w:t>
-      </w:r>
-      <w:r>
-        <w:rPr>
-          <w:rFonts w:asciiTheme="majorHAnsi" w:eastAsia="Times New Roman" w:hAnsiTheme="majorHAnsi" w:cs="Arial"/>
-          <w:b w:val="0"/>
-          <w:bCs w:val="0"/>
-          <w:sz w:val="20"/>
-          <w:szCs w:val="20"/>
-        </w:rPr>
-        <w:t>/H</w:t>
-      </w:r>
-      <w:r>
-        <w:rPr>
-          <w:rFonts w:asciiTheme="majorHAnsi" w:eastAsia="Times New Roman" w:hAnsiTheme="majorHAnsi" w:cs="Arial"/>
-          <w:b w:val="0"/>
-          <w:bCs w:val="0"/>
-          <w:sz w:val="20"/>
-          <w:szCs w:val="20"/>
-          <w:vertAlign w:val="subscript"/>
-        </w:rPr>
-        <w:t>2</w:t>
-      </w:r>
-      <w:r>
-        <w:rPr>
-          <w:rFonts w:asciiTheme="majorHAnsi" w:eastAsia="Times New Roman" w:hAnsiTheme="majorHAnsi" w:cs="Arial"/>
-          <w:b w:val="0"/>
-          <w:bCs w:val="0"/>
-          <w:sz w:val="20"/>
-          <w:szCs w:val="20"/>
-        </w:rPr>
-        <w:t xml:space="preserve"> separations using computational tools. Industrial &amp; Engineering Chemistry Research, 54(34</w:t>
-      </w:r>
     </w:p>
     <w:p>
       <w:pPr>
@@ -2677,6 +2785,142 @@
           <w:szCs w:val="20"/>
         </w:rPr>
       </w:pPr>
+      <w:proofErr w:type="spellStart"/>
+      <w:r>
+        <w:rPr>
+          <w:rFonts w:asciiTheme="majorHAnsi" w:eastAsia="Times New Roman" w:hAnsiTheme="majorHAnsi" w:cs="Arial"/>
+          <w:b w:val="0"/>
+          <w:bCs w:val="0"/>
+          <w:sz w:val="20"/>
+          <w:szCs w:val="20"/>
+        </w:rPr>
+        <w:t>Basdogan</w:t>
+      </w:r>
+      <w:proofErr w:type="spellEnd"/>
+      <w:r>
+        <w:rPr>
+          <w:rFonts w:asciiTheme="majorHAnsi" w:eastAsia="Times New Roman" w:hAnsiTheme="majorHAnsi" w:cs="Arial"/>
+          <w:b w:val="0"/>
+          <w:bCs w:val="0"/>
+          <w:sz w:val="20"/>
+          <w:szCs w:val="20"/>
+        </w:rPr>
+        <w:t xml:space="preserve">, Y., </w:t>
+      </w:r>
+      <w:r>
+        <w:rPr>
+          <w:rFonts w:asciiTheme="majorHAnsi" w:eastAsia="Times New Roman" w:hAnsiTheme="majorHAnsi" w:cs="Arial"/>
+          <w:bCs w:val="0"/>
+          <w:sz w:val="20"/>
+          <w:szCs w:val="20"/>
+        </w:rPr>
+        <w:t>Sezginel, K. B.</w:t>
+      </w:r>
+      <w:r>
+        <w:rPr>
+          <w:rFonts w:asciiTheme="majorHAnsi" w:eastAsia="Times New Roman" w:hAnsiTheme="majorHAnsi" w:cs="Arial"/>
+          <w:b w:val="0"/>
+          <w:bCs w:val="0"/>
+          <w:sz w:val="20"/>
+          <w:szCs w:val="20"/>
+        </w:rPr>
+        <w:t xml:space="preserve">, &amp; </w:t>
+      </w:r>
+      <w:proofErr w:type="spellStart"/>
+      <w:r>
+        <w:rPr>
+          <w:rFonts w:asciiTheme="majorHAnsi" w:eastAsia="Times New Roman" w:hAnsiTheme="majorHAnsi" w:cs="Arial"/>
+          <w:b w:val="0"/>
+          <w:bCs w:val="0"/>
+          <w:sz w:val="20"/>
+          <w:szCs w:val="20"/>
+        </w:rPr>
+        <w:t>Keskin</w:t>
+      </w:r>
+      <w:proofErr w:type="spellEnd"/>
+      <w:r>
+        <w:rPr>
+          <w:rFonts w:asciiTheme="majorHAnsi" w:eastAsia="Times New Roman" w:hAnsiTheme="majorHAnsi" w:cs="Arial"/>
+          <w:b w:val="0"/>
+          <w:bCs w:val="0"/>
+          <w:sz w:val="20"/>
+          <w:szCs w:val="20"/>
+        </w:rPr>
+        <w:t>, S. (2015). Identifying highly selective metal organic frameworks for CH</w:t>
+      </w:r>
+      <w:r>
+        <w:rPr>
+          <w:rFonts w:asciiTheme="majorHAnsi" w:eastAsia="Times New Roman" w:hAnsiTheme="majorHAnsi" w:cs="Arial"/>
+          <w:b w:val="0"/>
+          <w:bCs w:val="0"/>
+          <w:sz w:val="20"/>
+          <w:szCs w:val="20"/>
+          <w:vertAlign w:val="subscript"/>
+        </w:rPr>
+        <w:t>4</w:t>
+      </w:r>
+      <w:r>
+        <w:rPr>
+          <w:rFonts w:asciiTheme="majorHAnsi" w:eastAsia="Times New Roman" w:hAnsiTheme="majorHAnsi" w:cs="Arial"/>
+          <w:b w:val="0"/>
+          <w:bCs w:val="0"/>
+          <w:sz w:val="20"/>
+          <w:szCs w:val="20"/>
+        </w:rPr>
+        <w:t>/H</w:t>
+      </w:r>
+      <w:r>
+        <w:rPr>
+          <w:rFonts w:asciiTheme="majorHAnsi" w:eastAsia="Times New Roman" w:hAnsiTheme="majorHAnsi" w:cs="Arial"/>
+          <w:b w:val="0"/>
+          <w:bCs w:val="0"/>
+          <w:sz w:val="20"/>
+          <w:szCs w:val="20"/>
+          <w:vertAlign w:val="subscript"/>
+        </w:rPr>
+        <w:t>2</w:t>
+      </w:r>
+      <w:r>
+        <w:rPr>
+          <w:rFonts w:asciiTheme="majorHAnsi" w:eastAsia="Times New Roman" w:hAnsiTheme="majorHAnsi" w:cs="Arial"/>
+          <w:b w:val="0"/>
+          <w:bCs w:val="0"/>
+          <w:sz w:val="20"/>
+          <w:szCs w:val="20"/>
+        </w:rPr>
+        <w:t xml:space="preserve"> separations using computational tools. </w:t>
+      </w:r>
+      <w:r>
+        <w:rPr>
+          <w:rFonts w:asciiTheme="majorHAnsi" w:eastAsia="Times New Roman" w:hAnsiTheme="majorHAnsi" w:cs="Arial"/>
+          <w:b w:val="0"/>
+          <w:bCs w:val="0"/>
+          <w:i/>
+          <w:sz w:val="20"/>
+          <w:szCs w:val="20"/>
+        </w:rPr>
+        <w:t>Industrial &amp; Engineering Chemistry Research</w:t>
+      </w:r>
+      <w:r>
+        <w:rPr>
+          <w:rFonts w:asciiTheme="majorHAnsi" w:eastAsia="Times New Roman" w:hAnsiTheme="majorHAnsi" w:cs="Arial"/>
+          <w:b w:val="0"/>
+          <w:bCs w:val="0"/>
+          <w:sz w:val="20"/>
+          <w:szCs w:val="20"/>
+        </w:rPr>
+        <w:t>, 54(34</w:t>
+      </w:r>
+      <w:r>
+        <w:rPr>
+          <w:rFonts w:asciiTheme="majorHAnsi" w:eastAsia="Times New Roman" w:hAnsiTheme="majorHAnsi" w:cs="Arial"/>
+          <w:b w:val="0"/>
+          <w:bCs w:val="0"/>
+          <w:sz w:val="20"/>
+          <w:szCs w:val="20"/>
+        </w:rPr>
+        <w:t>).</w:t>
+      </w:r>
     </w:p>
     <w:p>
       <w:pPr>
@@ -2691,70 +2935,6 @@
           <w:szCs w:val="20"/>
         </w:rPr>
       </w:pPr>
-      <w:r>
-        <w:rPr>
-          <w:rFonts w:asciiTheme="majorHAnsi" w:eastAsia="Times New Roman" w:hAnsiTheme="majorHAnsi" w:cs="Arial"/>
-          <w:bCs w:val="0"/>
-          <w:sz w:val="20"/>
-          <w:szCs w:val="20"/>
-        </w:rPr>
-        <w:t>Sezginel, K. B.</w:t>
-      </w:r>
-      <w:r>
-        <w:rPr>
-          <w:rFonts w:asciiTheme="majorHAnsi" w:eastAsia="Times New Roman" w:hAnsiTheme="majorHAnsi" w:cs="Arial"/>
-          <w:b w:val="0"/>
-          <w:bCs w:val="0"/>
-          <w:sz w:val="20"/>
-          <w:szCs w:val="20"/>
-        </w:rPr>
-        <w:t xml:space="preserve">, </w:t>
-      </w:r>
-      <w:proofErr w:type="spellStart"/>
-      <w:r>
-        <w:rPr>
-          <w:rFonts w:asciiTheme="majorHAnsi" w:eastAsia="Times New Roman" w:hAnsiTheme="majorHAnsi" w:cs="Arial"/>
-          <w:b w:val="0"/>
-          <w:bCs w:val="0"/>
-          <w:sz w:val="20"/>
-          <w:szCs w:val="20"/>
-        </w:rPr>
-        <w:t>Uzun</w:t>
-      </w:r>
-      <w:proofErr w:type="spellEnd"/>
-      <w:r>
-        <w:rPr>
-          <w:rFonts w:asciiTheme="majorHAnsi" w:eastAsia="Times New Roman" w:hAnsiTheme="majorHAnsi" w:cs="Arial"/>
-          <w:b w:val="0"/>
-          <w:bCs w:val="0"/>
-          <w:sz w:val="20"/>
-          <w:szCs w:val="20"/>
-        </w:rPr>
-        <w:t xml:space="preserve">, A., &amp; </w:t>
-      </w:r>
-      <w:proofErr w:type="spellStart"/>
-      <w:r>
-        <w:rPr>
-          <w:rFonts w:asciiTheme="majorHAnsi" w:eastAsia="Times New Roman" w:hAnsiTheme="majorHAnsi" w:cs="Arial"/>
-          <w:b w:val="0"/>
-          <w:bCs w:val="0"/>
-          <w:sz w:val="20"/>
-          <w:szCs w:val="20"/>
-        </w:rPr>
-        <w:t>Keskin</w:t>
-      </w:r>
-      <w:proofErr w:type="spellEnd"/>
-      <w:r>
-        <w:rPr>
-          <w:rFonts w:asciiTheme="majorHAnsi" w:eastAsia="Times New Roman" w:hAnsiTheme="majorHAnsi" w:cs="Arial"/>
-          <w:b w:val="0"/>
-          <w:bCs w:val="0"/>
-          <w:sz w:val="20"/>
-          <w:szCs w:val="20"/>
-        </w:rPr>
-        <w:t>, S. (2015). Multivariable linear models of structural parameters to predict methane uptake in metal–organic frameworks. Chemical Engineering Science, 124, 125-134.</w:t>
-      </w:r>
-      <w:bookmarkEnd w:id="1"/>
     </w:p>
     <w:p>
       <w:pPr>
@@ -2763,39 +2943,97 @@
         <w:divId w:val="775364983"/>
         <w:rPr>
           <w:rFonts w:asciiTheme="majorHAnsi" w:eastAsia="Times New Roman" w:hAnsiTheme="majorHAnsi" w:cs="Arial"/>
-          <w:sz w:val="24"/>
-          <w:szCs w:val="24"/>
-        </w:rPr>
-      </w:pPr>
-      <w:bookmarkStart w:id="2" w:name="_GoBack"/>
-      <w:bookmarkEnd w:id="2"/>
-    </w:p>
-    <w:p>
-      <w:pPr>
-        <w:pStyle w:val="Heading2"/>
-        <w:divId w:val="775364983"/>
-        <w:rPr>
-          <w:rFonts w:asciiTheme="majorHAnsi" w:eastAsia="Times New Roman" w:hAnsiTheme="majorHAnsi" w:cs="Arial"/>
-          <w:sz w:val="24"/>
-          <w:szCs w:val="24"/>
-        </w:rPr>
-      </w:pPr>
-      <w:r>
-        <w:rPr>
-          <w:rFonts w:asciiTheme="majorHAnsi" w:eastAsia="Times New Roman" w:hAnsiTheme="majorHAnsi" w:cs="Arial"/>
-          <w:sz w:val="24"/>
-          <w:szCs w:val="24"/>
-        </w:rPr>
-        <w:t>CONFERENCE PRESENTATIONS</w:t>
-      </w:r>
-      <w:r>
-        <w:rPr>
-          <w:rFonts w:asciiTheme="majorHAnsi" w:eastAsia="Times New Roman" w:hAnsiTheme="majorHAnsi" w:cs="Arial"/>
-          <w:sz w:val="24"/>
-          <w:szCs w:val="24"/>
-        </w:rPr>
-        <w:t xml:space="preserve"> (ORAL)</w:t>
-      </w:r>
+          <w:b w:val="0"/>
+          <w:bCs w:val="0"/>
+          <w:sz w:val="20"/>
+          <w:szCs w:val="20"/>
+        </w:rPr>
+      </w:pPr>
+      <w:r>
+        <w:rPr>
+          <w:rFonts w:asciiTheme="majorHAnsi" w:eastAsia="Times New Roman" w:hAnsiTheme="majorHAnsi" w:cs="Arial"/>
+          <w:bCs w:val="0"/>
+          <w:sz w:val="20"/>
+          <w:szCs w:val="20"/>
+        </w:rPr>
+        <w:t>Sezginel, K. B.</w:t>
+      </w:r>
+      <w:r>
+        <w:rPr>
+          <w:rFonts w:asciiTheme="majorHAnsi" w:eastAsia="Times New Roman" w:hAnsiTheme="majorHAnsi" w:cs="Arial"/>
+          <w:b w:val="0"/>
+          <w:bCs w:val="0"/>
+          <w:sz w:val="20"/>
+          <w:szCs w:val="20"/>
+        </w:rPr>
+        <w:t xml:space="preserve">, </w:t>
+      </w:r>
+      <w:proofErr w:type="spellStart"/>
+      <w:r>
+        <w:rPr>
+          <w:rFonts w:asciiTheme="majorHAnsi" w:eastAsia="Times New Roman" w:hAnsiTheme="majorHAnsi" w:cs="Arial"/>
+          <w:b w:val="0"/>
+          <w:bCs w:val="0"/>
+          <w:sz w:val="20"/>
+          <w:szCs w:val="20"/>
+        </w:rPr>
+        <w:t>Uzun</w:t>
+      </w:r>
+      <w:proofErr w:type="spellEnd"/>
+      <w:r>
+        <w:rPr>
+          <w:rFonts w:asciiTheme="majorHAnsi" w:eastAsia="Times New Roman" w:hAnsiTheme="majorHAnsi" w:cs="Arial"/>
+          <w:b w:val="0"/>
+          <w:bCs w:val="0"/>
+          <w:sz w:val="20"/>
+          <w:szCs w:val="20"/>
+        </w:rPr>
+        <w:t xml:space="preserve">, A., &amp; </w:t>
+      </w:r>
+      <w:proofErr w:type="spellStart"/>
+      <w:r>
+        <w:rPr>
+          <w:rFonts w:asciiTheme="majorHAnsi" w:eastAsia="Times New Roman" w:hAnsiTheme="majorHAnsi" w:cs="Arial"/>
+          <w:b w:val="0"/>
+          <w:bCs w:val="0"/>
+          <w:sz w:val="20"/>
+          <w:szCs w:val="20"/>
+        </w:rPr>
+        <w:t>Keskin</w:t>
+      </w:r>
+      <w:proofErr w:type="spellEnd"/>
+      <w:r>
+        <w:rPr>
+          <w:rFonts w:asciiTheme="majorHAnsi" w:eastAsia="Times New Roman" w:hAnsiTheme="majorHAnsi" w:cs="Arial"/>
+          <w:b w:val="0"/>
+          <w:bCs w:val="0"/>
+          <w:sz w:val="20"/>
+          <w:szCs w:val="20"/>
+        </w:rPr>
+        <w:t xml:space="preserve">, S. (2015). Multivariable linear models of structural parameters to predict methane uptake in metal–organic frameworks. </w:t>
+      </w:r>
+      <w:r>
+        <w:rPr>
+          <w:rFonts w:asciiTheme="majorHAnsi" w:eastAsia="Times New Roman" w:hAnsiTheme="majorHAnsi" w:cs="Arial"/>
+          <w:b w:val="0"/>
+          <w:bCs w:val="0"/>
+          <w:i/>
+          <w:sz w:val="20"/>
+          <w:szCs w:val="20"/>
+        </w:rPr>
+        <w:t>Chemical Engineering Science</w:t>
+      </w:r>
+      <w:r>
+        <w:rPr>
+          <w:rFonts w:asciiTheme="majorHAnsi" w:eastAsia="Times New Roman" w:hAnsiTheme="majorHAnsi" w:cs="Arial"/>
+          <w:b w:val="0"/>
+          <w:bCs w:val="0"/>
+          <w:sz w:val="20"/>
+          <w:szCs w:val="20"/>
+        </w:rPr>
+        <w:t>, 125-134.</w:t>
+      </w:r>
+      <w:bookmarkEnd w:id="1"/>
     </w:p>
     <w:p>
       <w:pPr>
@@ -2804,31 +3042,60 @@
         <w:divId w:val="775364983"/>
         <w:rPr>
           <w:rFonts w:asciiTheme="majorHAnsi" w:eastAsia="Times New Roman" w:hAnsiTheme="majorHAnsi" w:cs="Arial"/>
-          <w:b w:val="0"/>
-          <w:bCs w:val="0"/>
-          <w:sz w:val="20"/>
-          <w:szCs w:val="20"/>
-        </w:rPr>
-      </w:pPr>
-      <w:bookmarkStart w:id="3" w:name="_Hlk484170457"/>
-      <w:r>
-        <w:rPr>
-          <w:rFonts w:asciiTheme="majorHAnsi" w:eastAsia="Times New Roman" w:hAnsiTheme="majorHAnsi" w:cs="Arial"/>
-          <w:b w:val="0"/>
-          <w:bCs w:val="0"/>
-          <w:sz w:val="20"/>
-          <w:szCs w:val="20"/>
-        </w:rPr>
-        <w:t xml:space="preserve">Sezginel, K.B., Feng T., Wilmer, C.E., “Theoretical Prediction of Interpenetrating Metal-Organic Frameworks”, </w:t>
-      </w:r>
+          <w:sz w:val="24"/>
+          <w:szCs w:val="24"/>
+        </w:rPr>
+      </w:pPr>
+    </w:p>
+    <w:p>
+      <w:pPr>
+        <w:pStyle w:val="Heading2"/>
+        <w:divId w:val="775364983"/>
+        <w:rPr>
+          <w:rFonts w:asciiTheme="majorHAnsi" w:eastAsia="Times New Roman" w:hAnsiTheme="majorHAnsi" w:cs="Arial"/>
+          <w:sz w:val="24"/>
+          <w:szCs w:val="24"/>
+        </w:rPr>
+      </w:pPr>
+      <w:r>
+        <w:rPr>
+          <w:rFonts w:asciiTheme="majorHAnsi" w:eastAsia="Times New Roman" w:hAnsiTheme="majorHAnsi" w:cs="Arial"/>
+          <w:sz w:val="24"/>
+          <w:szCs w:val="24"/>
+        </w:rPr>
+        <w:t>CONFERENCE PRESENTATIONS</w:t>
+      </w:r>
+      <w:r>
+        <w:rPr>
+          <w:rFonts w:asciiTheme="majorHAnsi" w:eastAsia="Times New Roman" w:hAnsiTheme="majorHAnsi" w:cs="Arial"/>
+          <w:sz w:val="24"/>
+          <w:szCs w:val="24"/>
+        </w:rPr>
+        <w:t xml:space="preserve"> (ORAL)</w:t>
+      </w:r>
+    </w:p>
+    <w:p>
+      <w:pPr>
+        <w:pStyle w:val="Heading2"/>
+        <w:numPr>
+          <w:ilvl w:val="0"/>
+          <w:numId w:val="15"/>
+        </w:numPr>
+        <w:divId w:val="775364983"/>
+        <w:rPr>
+          <w:rFonts w:asciiTheme="majorHAnsi" w:eastAsia="Times New Roman" w:hAnsiTheme="majorHAnsi" w:cs="Arial"/>
+          <w:b w:val="0"/>
+          <w:sz w:val="20"/>
+          <w:szCs w:val="24"/>
+        </w:rPr>
+      </w:pPr>
       <w:proofErr w:type="spellStart"/>
       <w:r>
         <w:rPr>
           <w:rFonts w:asciiTheme="majorHAnsi" w:eastAsia="Times New Roman" w:hAnsiTheme="majorHAnsi" w:cs="Arial"/>
           <w:b w:val="0"/>
-          <w:bCs w:val="0"/>
-          <w:sz w:val="20"/>
-          <w:szCs w:val="20"/>
+          <w:sz w:val="20"/>
+          <w:szCs w:val="24"/>
         </w:rPr>
         <w:t>AIChE</w:t>
       </w:r>
@@ -2837,282 +3104,123 @@
         <w:rPr>
           <w:rFonts w:asciiTheme="majorHAnsi" w:eastAsia="Times New Roman" w:hAnsiTheme="majorHAnsi" w:cs="Arial"/>
           <w:b w:val="0"/>
-          <w:bCs w:val="0"/>
-          <w:sz w:val="20"/>
-          <w:szCs w:val="20"/>
-        </w:rPr>
-        <w:t xml:space="preserve"> Annual Meeting, San Francisco, CA, Nov. 15, 2016.</w:t>
+          <w:sz w:val="20"/>
+          <w:szCs w:val="24"/>
+        </w:rPr>
+        <w:t xml:space="preserve"> 2014, 2016, 2018 (USA)</w:t>
       </w:r>
     </w:p>
     <w:p>
       <w:pPr>
         <w:pStyle w:val="Heading2"/>
-        <w:jc w:val="both"/>
+        <w:numPr>
+          <w:ilvl w:val="0"/>
+          <w:numId w:val="15"/>
+        </w:numPr>
         <w:divId w:val="775364983"/>
         <w:rPr>
-          <w:rFonts w:asciiTheme="majorHAnsi" w:hAnsiTheme="majorHAnsi" w:cs="Arial"/>
-          <w:b w:val="0"/>
-          <w:bCs w:val="0"/>
-          <w:sz w:val="20"/>
-          <w:szCs w:val="20"/>
-        </w:rPr>
-      </w:pPr>
+          <w:rFonts w:asciiTheme="majorHAnsi" w:eastAsia="Times New Roman" w:hAnsiTheme="majorHAnsi" w:cs="Arial"/>
+          <w:b w:val="0"/>
+          <w:sz w:val="20"/>
+          <w:szCs w:val="24"/>
+        </w:rPr>
+      </w:pPr>
+      <w:r>
+        <w:rPr>
+          <w:rFonts w:asciiTheme="majorHAnsi" w:eastAsia="Times New Roman" w:hAnsiTheme="majorHAnsi" w:cs="Arial"/>
+          <w:b w:val="0"/>
+          <w:sz w:val="20"/>
+          <w:szCs w:val="24"/>
+        </w:rPr>
+        <w:t>MOF Conference 2018 (New Zealand)</w:t>
+      </w:r>
     </w:p>
     <w:p>
       <w:pPr>
         <w:pStyle w:val="Heading2"/>
-        <w:jc w:val="both"/>
+        <w:numPr>
+          <w:ilvl w:val="0"/>
+          <w:numId w:val="15"/>
+        </w:numPr>
         <w:divId w:val="775364983"/>
         <w:rPr>
           <w:rFonts w:asciiTheme="majorHAnsi" w:eastAsia="Times New Roman" w:hAnsiTheme="majorHAnsi" w:cs="Arial"/>
           <w:b w:val="0"/>
-          <w:bCs w:val="0"/>
-          <w:sz w:val="20"/>
-          <w:szCs w:val="20"/>
-        </w:rPr>
-      </w:pPr>
-      <w:r>
-        <w:rPr>
-          <w:rFonts w:asciiTheme="majorHAnsi" w:eastAsia="Times New Roman" w:hAnsiTheme="majorHAnsi" w:cs="Arial"/>
-          <w:b w:val="0"/>
-          <w:bCs w:val="0"/>
-          <w:sz w:val="20"/>
-          <w:szCs w:val="20"/>
-        </w:rPr>
-        <w:t>Sezginel, K.B., Feng T., Wilmer, C.E., “Theoretical Prediction of Interpenetrating Metal-Organic Frameworks”, Simulators Meeting, Carnegie Mellon University, Pittsburgh, PA, May 25, 2016.</w:t>
+          <w:sz w:val="20"/>
+          <w:szCs w:val="24"/>
+        </w:rPr>
+      </w:pPr>
+      <w:r>
+        <w:rPr>
+          <w:rFonts w:asciiTheme="majorHAnsi" w:eastAsia="Times New Roman" w:hAnsiTheme="majorHAnsi" w:cs="Arial"/>
+          <w:b w:val="0"/>
+          <w:sz w:val="20"/>
+          <w:szCs w:val="24"/>
+        </w:rPr>
+        <w:t>Simulators Meeting 2016, 2018 (Pittsburgh, USA)</w:t>
       </w:r>
     </w:p>
     <w:p>
       <w:pPr>
         <w:pStyle w:val="Heading2"/>
-        <w:jc w:val="both"/>
+        <w:numPr>
+          <w:ilvl w:val="0"/>
+          <w:numId w:val="15"/>
+        </w:numPr>
         <w:divId w:val="775364983"/>
         <w:rPr>
           <w:rFonts w:asciiTheme="majorHAnsi" w:eastAsia="Times New Roman" w:hAnsiTheme="majorHAnsi" w:cs="Arial"/>
           <w:b w:val="0"/>
-          <w:bCs w:val="0"/>
-          <w:sz w:val="20"/>
-          <w:szCs w:val="20"/>
-        </w:rPr>
-      </w:pPr>
+          <w:sz w:val="20"/>
+          <w:szCs w:val="24"/>
+        </w:rPr>
+      </w:pPr>
+      <w:r>
+        <w:rPr>
+          <w:rFonts w:asciiTheme="majorHAnsi" w:eastAsia="Times New Roman" w:hAnsiTheme="majorHAnsi" w:cs="Arial"/>
+          <w:b w:val="0"/>
+          <w:sz w:val="20"/>
+          <w:szCs w:val="24"/>
+        </w:rPr>
+        <w:t>Midwest Thermodynamics and Statistical Mechanics Conference 2018 (Pittsburgh, USA)</w:t>
+      </w:r>
     </w:p>
     <w:p>
       <w:pPr>
         <w:pStyle w:val="Heading2"/>
-        <w:jc w:val="both"/>
+        <w:numPr>
+          <w:ilvl w:val="0"/>
+          <w:numId w:val="15"/>
+        </w:numPr>
         <w:divId w:val="775364983"/>
         <w:rPr>
-          <w:rFonts w:asciiTheme="majorHAnsi" w:hAnsiTheme="majorHAnsi" w:cs="Arial"/>
-          <w:b w:val="0"/>
-          <w:bCs w:val="0"/>
-          <w:sz w:val="20"/>
-          <w:szCs w:val="20"/>
-        </w:rPr>
-      </w:pPr>
-      <w:r>
-        <w:rPr>
-          <w:rFonts w:asciiTheme="majorHAnsi" w:hAnsiTheme="majorHAnsi" w:cs="Arial"/>
-          <w:b w:val="0"/>
-          <w:bCs w:val="0"/>
-          <w:sz w:val="20"/>
-          <w:szCs w:val="20"/>
-        </w:rPr>
-        <w:t xml:space="preserve">Sezginel K.B., </w:t>
-      </w:r>
+          <w:rFonts w:asciiTheme="majorHAnsi" w:eastAsia="Times New Roman" w:hAnsiTheme="majorHAnsi" w:cs="Arial"/>
+          <w:b w:val="0"/>
+          <w:sz w:val="20"/>
+          <w:szCs w:val="24"/>
+        </w:rPr>
+      </w:pPr>
       <w:proofErr w:type="spellStart"/>
       <w:r>
         <w:rPr>
-          <w:rFonts w:asciiTheme="majorHAnsi" w:hAnsiTheme="majorHAnsi" w:cs="Arial"/>
-          <w:b w:val="0"/>
-          <w:bCs w:val="0"/>
-          <w:sz w:val="20"/>
-          <w:szCs w:val="20"/>
-        </w:rPr>
-        <w:t>Uzun</w:t>
+          <w:rFonts w:asciiTheme="majorHAnsi" w:eastAsia="Times New Roman" w:hAnsiTheme="majorHAnsi" w:cs="Arial"/>
+          <w:b w:val="0"/>
+          <w:sz w:val="20"/>
+          <w:szCs w:val="24"/>
+        </w:rPr>
+        <w:t>NanoTR</w:t>
       </w:r>
       <w:proofErr w:type="spellEnd"/>
       <w:r>
         <w:rPr>
-          <w:rFonts w:asciiTheme="majorHAnsi" w:hAnsiTheme="majorHAnsi" w:cs="Arial"/>
-          <w:b w:val="0"/>
-          <w:bCs w:val="0"/>
-          <w:sz w:val="20"/>
-          <w:szCs w:val="20"/>
-        </w:rPr>
-        <w:t xml:space="preserve"> A., </w:t>
-      </w:r>
-      <w:proofErr w:type="spellStart"/>
-      <w:r>
-        <w:rPr>
-          <w:rFonts w:asciiTheme="majorHAnsi" w:hAnsiTheme="majorHAnsi" w:cs="Arial"/>
-          <w:b w:val="0"/>
-          <w:bCs w:val="0"/>
-          <w:sz w:val="20"/>
-          <w:szCs w:val="20"/>
-        </w:rPr>
-        <w:t>Keskin</w:t>
-      </w:r>
-      <w:proofErr w:type="spellEnd"/>
-      <w:r>
-        <w:rPr>
-          <w:rFonts w:asciiTheme="majorHAnsi" w:hAnsiTheme="majorHAnsi" w:cs="Arial"/>
-          <w:b w:val="0"/>
-          <w:bCs w:val="0"/>
-          <w:sz w:val="20"/>
-          <w:szCs w:val="20"/>
-        </w:rPr>
-        <w:t xml:space="preserve"> S., “Prediction of CH₄ Storage Performance of Metal-Organic Frameworks”, </w:t>
-      </w:r>
-      <w:proofErr w:type="spellStart"/>
-      <w:r>
-        <w:rPr>
-          <w:rFonts w:asciiTheme="majorHAnsi" w:hAnsiTheme="majorHAnsi" w:cs="Arial"/>
-          <w:b w:val="0"/>
-          <w:bCs w:val="0"/>
-          <w:sz w:val="20"/>
-          <w:szCs w:val="20"/>
-        </w:rPr>
-        <w:t>AIChE</w:t>
-      </w:r>
-      <w:proofErr w:type="spellEnd"/>
-      <w:r>
-        <w:rPr>
-          <w:rFonts w:asciiTheme="majorHAnsi" w:hAnsiTheme="majorHAnsi" w:cs="Arial"/>
-          <w:b w:val="0"/>
-          <w:bCs w:val="0"/>
-          <w:sz w:val="20"/>
-          <w:szCs w:val="20"/>
-        </w:rPr>
-        <w:t xml:space="preserve"> Annual Meeting, Atlanta, GA, Nov. 17, 2014.</w:t>
-      </w:r>
-    </w:p>
-    <w:p>
-      <w:pPr>
-        <w:pStyle w:val="Heading2"/>
-        <w:jc w:val="both"/>
-        <w:divId w:val="775364983"/>
-        <w:rPr>
-          <w:rFonts w:asciiTheme="majorHAnsi" w:hAnsiTheme="majorHAnsi" w:cs="Arial"/>
-          <w:b w:val="0"/>
-          <w:bCs w:val="0"/>
-          <w:sz w:val="20"/>
-          <w:szCs w:val="20"/>
-        </w:rPr>
-      </w:pPr>
-    </w:p>
-    <w:p>
-      <w:pPr>
-        <w:pStyle w:val="Heading2"/>
-        <w:jc w:val="both"/>
-        <w:divId w:val="775364983"/>
-        <w:rPr>
-          <w:rFonts w:asciiTheme="majorHAnsi" w:hAnsiTheme="majorHAnsi" w:cs="Arial"/>
-          <w:b w:val="0"/>
-          <w:bCs w:val="0"/>
-          <w:sz w:val="20"/>
-          <w:szCs w:val="20"/>
-        </w:rPr>
-      </w:pPr>
-      <w:r>
-        <w:rPr>
-          <w:rFonts w:asciiTheme="majorHAnsi" w:hAnsiTheme="majorHAnsi" w:cs="Arial"/>
-          <w:b w:val="0"/>
-          <w:bCs w:val="0"/>
-          <w:sz w:val="20"/>
-          <w:szCs w:val="20"/>
-        </w:rPr>
-        <w:t xml:space="preserve">Sezginel K.B., </w:t>
-      </w:r>
-      <w:proofErr w:type="spellStart"/>
-      <w:r>
-        <w:rPr>
-          <w:rFonts w:asciiTheme="majorHAnsi" w:hAnsiTheme="majorHAnsi" w:cs="Arial"/>
-          <w:b w:val="0"/>
-          <w:bCs w:val="0"/>
-          <w:sz w:val="20"/>
-          <w:szCs w:val="20"/>
-        </w:rPr>
-        <w:t>Uzun</w:t>
-      </w:r>
-      <w:proofErr w:type="spellEnd"/>
-      <w:r>
-        <w:rPr>
-          <w:rFonts w:asciiTheme="majorHAnsi" w:hAnsiTheme="majorHAnsi" w:cs="Arial"/>
-          <w:b w:val="0"/>
-          <w:bCs w:val="0"/>
-          <w:sz w:val="20"/>
-          <w:szCs w:val="20"/>
-        </w:rPr>
-        <w:t xml:space="preserve"> A., </w:t>
-      </w:r>
-      <w:proofErr w:type="spellStart"/>
-      <w:r>
-        <w:rPr>
-          <w:rFonts w:asciiTheme="majorHAnsi" w:hAnsiTheme="majorHAnsi" w:cs="Arial"/>
-          <w:b w:val="0"/>
-          <w:bCs w:val="0"/>
-          <w:sz w:val="20"/>
-          <w:szCs w:val="20"/>
-        </w:rPr>
-        <w:t>Keskin</w:t>
-      </w:r>
-      <w:proofErr w:type="spellEnd"/>
-      <w:r>
-        <w:rPr>
-          <w:rFonts w:asciiTheme="majorHAnsi" w:hAnsiTheme="majorHAnsi" w:cs="Arial"/>
-          <w:b w:val="0"/>
-          <w:bCs w:val="0"/>
-          <w:sz w:val="20"/>
-          <w:szCs w:val="20"/>
-        </w:rPr>
-        <w:t xml:space="preserve"> S., “Prediction of CH₄ Storage Properties of Metal-Organic Frameworks”, </w:t>
-      </w:r>
-      <w:proofErr w:type="spellStart"/>
-      <w:r>
-        <w:rPr>
-          <w:rFonts w:asciiTheme="majorHAnsi" w:hAnsiTheme="majorHAnsi" w:cs="Arial"/>
-          <w:b w:val="0"/>
-          <w:bCs w:val="0"/>
-          <w:sz w:val="20"/>
-          <w:szCs w:val="20"/>
-        </w:rPr>
-        <w:t>NanoTR</w:t>
-      </w:r>
-      <w:proofErr w:type="spellEnd"/>
-      <w:r>
-        <w:rPr>
-          <w:rFonts w:asciiTheme="majorHAnsi" w:hAnsiTheme="majorHAnsi" w:cs="Arial"/>
-          <w:b w:val="0"/>
-          <w:bCs w:val="0"/>
-          <w:sz w:val="20"/>
-          <w:szCs w:val="20"/>
-        </w:rPr>
-        <w:t xml:space="preserve"> 2014, </w:t>
-      </w:r>
-      <w:proofErr w:type="spellStart"/>
-      <w:r>
-        <w:rPr>
-          <w:rFonts w:asciiTheme="majorHAnsi" w:hAnsiTheme="majorHAnsi" w:cs="Arial"/>
-          <w:b w:val="0"/>
-          <w:bCs w:val="0"/>
-          <w:sz w:val="20"/>
-          <w:szCs w:val="20"/>
-        </w:rPr>
-        <w:t>Yeditepe</w:t>
-      </w:r>
-      <w:proofErr w:type="spellEnd"/>
-      <w:r>
-        <w:rPr>
-          <w:rFonts w:asciiTheme="majorHAnsi" w:hAnsiTheme="majorHAnsi" w:cs="Arial"/>
-          <w:b w:val="0"/>
-          <w:bCs w:val="0"/>
-          <w:sz w:val="20"/>
-          <w:szCs w:val="20"/>
-        </w:rPr>
-        <w:t xml:space="preserve"> University Istanbul, Turkey, June 21, 2014.</w:t>
-      </w:r>
-    </w:p>
-    <w:bookmarkEnd w:id="3"/>
+          <w:rFonts w:asciiTheme="majorHAnsi" w:eastAsia="Times New Roman" w:hAnsiTheme="majorHAnsi" w:cs="Arial"/>
+          <w:b w:val="0"/>
+          <w:sz w:val="20"/>
+          <w:szCs w:val="24"/>
+        </w:rPr>
+        <w:t xml:space="preserve"> 2014 (Istanbul, Turkey)</w:t>
+      </w:r>
+    </w:p>
     <w:p>
       <w:pPr>
         <w:pStyle w:val="Heading2"/>
@@ -3505,7 +3613,7 @@
               </w:rPr>
               <w:t>ENG 0712 (</w:t>
             </w:r>
-            <w:bookmarkStart w:id="4" w:name="_Hlk484171033"/>
+            <w:bookmarkStart w:id="2" w:name="_Hlk484171033"/>
             <w:r>
               <w:rPr>
                 <w:rFonts w:asciiTheme="majorHAnsi" w:eastAsia="Times New Roman" w:hAnsiTheme="majorHAnsi" w:cs="Arial"/>
@@ -3513,7 +3621,7 @@
               </w:rPr>
               <w:t>Honors Engineering Analysis and Computing</w:t>
             </w:r>
-            <w:bookmarkEnd w:id="4"/>
+            <w:bookmarkEnd w:id="2"/>
             <w:r>
               <w:rPr>
                 <w:rFonts w:asciiTheme="majorHAnsi" w:eastAsia="Times New Roman" w:hAnsiTheme="majorHAnsi" w:cs="Arial"/>
@@ -4120,44 +4228,71 @@
           <w:rFonts w:asciiTheme="majorHAnsi" w:eastAsia="Times New Roman" w:hAnsiTheme="majorHAnsi" w:cs="Arial"/>
           <w:color w:val="000000"/>
         </w:rPr>
-        <w:t>Attended weekly lab sessions of</w:t>
-      </w:r>
-      <w:r>
-        <w:rPr>
-          <w:rFonts w:asciiTheme="majorHAnsi" w:eastAsia="Times New Roman" w:hAnsiTheme="majorHAnsi" w:cs="Arial"/>
-          <w:color w:val="000000"/>
-        </w:rPr>
-        <w:t xml:space="preserve"> freshman students, graded</w:t>
-      </w:r>
-      <w:r>
-        <w:rPr>
-          <w:rFonts w:asciiTheme="majorHAnsi" w:eastAsia="Times New Roman" w:hAnsiTheme="majorHAnsi" w:cs="Arial"/>
-          <w:color w:val="000000"/>
-        </w:rPr>
-        <w:t xml:space="preserve"> quizzes, lab reports and midterm questions, proctored the midterms and finals.</w:t>
-      </w:r>
-    </w:p>
-    <w:p>
-      <w:pPr>
-        <w:pStyle w:val="Heading2"/>
-        <w:divId w:val="1344549334"/>
-        <w:rPr>
-          <w:rFonts w:asciiTheme="majorHAnsi" w:eastAsia="Times New Roman" w:hAnsiTheme="majorHAnsi" w:cs="Arial"/>
+        <w:t>Attended weekly lab sessions</w:t>
+      </w:r>
+      <w:r>
+        <w:rPr>
+          <w:rFonts w:asciiTheme="majorHAnsi" w:eastAsia="Times New Roman" w:hAnsiTheme="majorHAnsi" w:cs="Arial"/>
+          <w:color w:val="000000"/>
+        </w:rPr>
+        <w:t>, graded</w:t>
+      </w:r>
+      <w:r>
+        <w:rPr>
+          <w:rFonts w:asciiTheme="majorHAnsi" w:eastAsia="Times New Roman" w:hAnsiTheme="majorHAnsi" w:cs="Arial"/>
+          <w:color w:val="000000"/>
+        </w:rPr>
+        <w:t xml:space="preserve"> </w:t>
+      </w:r>
+      <w:r>
+        <w:rPr>
+          <w:rFonts w:asciiTheme="majorHAnsi" w:eastAsia="Times New Roman" w:hAnsiTheme="majorHAnsi" w:cs="Arial"/>
+          <w:color w:val="000000"/>
+        </w:rPr>
+        <w:t xml:space="preserve">exams, </w:t>
+      </w:r>
+      <w:r>
+        <w:rPr>
+          <w:rFonts w:asciiTheme="majorHAnsi" w:eastAsia="Times New Roman" w:hAnsiTheme="majorHAnsi" w:cs="Arial"/>
+          <w:color w:val="000000"/>
+        </w:rPr>
+        <w:t>quizzes, lab reports and proctored the</w:t>
+      </w:r>
+      <w:r>
+        <w:rPr>
+          <w:rFonts w:asciiTheme="majorHAnsi" w:eastAsia="Times New Roman" w:hAnsiTheme="majorHAnsi" w:cs="Arial"/>
+          <w:color w:val="000000"/>
+        </w:rPr>
+        <w:t xml:space="preserve"> exams</w:t>
+      </w:r>
+      <w:r>
+        <w:rPr>
+          <w:rFonts w:asciiTheme="majorHAnsi" w:eastAsia="Times New Roman" w:hAnsiTheme="majorHAnsi" w:cs="Arial"/>
+          <w:color w:val="000000"/>
+        </w:rPr>
+        <w:t>.</w:t>
+      </w:r>
+    </w:p>
+    <w:p>
+      <w:pPr>
+        <w:spacing w:before="0" w:after="0"/>
+        <w:rPr>
+          <w:rFonts w:asciiTheme="majorHAnsi" w:eastAsia="Times New Roman" w:hAnsiTheme="majorHAnsi" w:cs="Arial"/>
+          <w:b/>
+          <w:bCs/>
+          <w:color w:val="000000"/>
           <w:sz w:val="24"/>
           <w:szCs w:val="24"/>
         </w:rPr>
       </w:pPr>
-    </w:p>
-    <w:p>
-      <w:pPr>
-        <w:pStyle w:val="Heading2"/>
-        <w:divId w:val="1787504341"/>
+      <w:r>
         <w:rPr>
           <w:rFonts w:asciiTheme="majorHAnsi" w:eastAsia="Times New Roman" w:hAnsiTheme="majorHAnsi" w:cs="Arial"/>
           <w:sz w:val="24"/>
           <w:szCs w:val="24"/>
         </w:rPr>
-      </w:pPr>
+        <w:br w:type="page"/>
+      </w:r>
     </w:p>
     <w:p>
       <w:pPr>
@@ -4201,8 +4336,20 @@
           <w:sz w:val="20"/>
           <w:szCs w:val="20"/>
         </w:rPr>
-        <w:t xml:space="preserve">Attended </w:t>
-      </w:r>
+        <w:t>Carnegie Library of Pittsburgh STACKS featured musician (</w:t>
+      </w:r>
+      <w:hyperlink r:id="rId7" w:history="1">
+        <w:r>
+          <w:rPr>
+            <w:rStyle w:val="Hyperlink"/>
+            <w:rFonts w:asciiTheme="majorHAnsi" w:eastAsia="Times New Roman" w:hAnsiTheme="majorHAnsi" w:cs="Arial"/>
+            <w:b w:val="0"/>
+            <w:sz w:val="20"/>
+            <w:szCs w:val="20"/>
+          </w:rPr>
+          <w:t>https://stacks.carnegielibrary.org/artists/kbs</w:t>
+        </w:r>
+      </w:hyperlink>
       <w:r>
         <w:rPr>
           <w:rFonts w:asciiTheme="majorHAnsi" w:eastAsia="Times New Roman" w:hAnsiTheme="majorHAnsi" w:cs="Arial"/>
@@ -4210,26 +4357,7 @@
           <w:sz w:val="20"/>
           <w:szCs w:val="20"/>
         </w:rPr>
-        <w:t xml:space="preserve">Foresight Institute </w:t>
-      </w:r>
-      <w:r>
-        <w:rPr>
-          <w:rFonts w:asciiTheme="majorHAnsi" w:eastAsia="Times New Roman" w:hAnsiTheme="majorHAnsi" w:cs="Arial"/>
-          <w:b w:val="0"/>
-          <w:sz w:val="20"/>
-          <w:szCs w:val="20"/>
-        </w:rPr>
-        <w:t xml:space="preserve">2017 Workshop: </w:t>
-      </w:r>
-      <w:r>
-        <w:rPr>
-          <w:rFonts w:asciiTheme="majorHAnsi" w:eastAsia="Times New Roman" w:hAnsiTheme="majorHAnsi" w:cs="Arial"/>
-          <w:b w:val="0"/>
-          <w:i/>
-          <w:sz w:val="20"/>
-          <w:szCs w:val="20"/>
-        </w:rPr>
-        <w:t>Artificial Intelligence for Molecular Machines</w:t>
+        <w:t>)</w:t>
       </w:r>
     </w:p>
     <w:p>
@@ -4247,6 +4375,15 @@
           <w:szCs w:val="20"/>
         </w:rPr>
       </w:pPr>
+      <w:r>
+        <w:rPr>
+          <w:rFonts w:asciiTheme="majorHAnsi" w:eastAsia="Times New Roman" w:hAnsiTheme="majorHAnsi" w:cs="Arial"/>
+          <w:b w:val="0"/>
+          <w:sz w:val="20"/>
+          <w:szCs w:val="20"/>
+        </w:rPr>
+        <w:t>Molecular Sciences and Software Institute (</w:t>
+      </w:r>
       <w:proofErr w:type="spellStart"/>
       <w:r>
         <w:rPr>
@@ -4255,7 +4392,7 @@
           <w:sz w:val="20"/>
           <w:szCs w:val="20"/>
         </w:rPr>
-        <w:t>Innocentive</w:t>
+        <w:t>MolSSI</w:t>
       </w:r>
       <w:proofErr w:type="spellEnd"/>
       <w:r>
@@ -4265,47 +4402,18 @@
           <w:sz w:val="20"/>
           <w:szCs w:val="20"/>
         </w:rPr>
-        <w:t xml:space="preserve"> challenge entitled </w:t>
-      </w:r>
-      <w:r>
-        <w:rPr>
-          <w:rFonts w:asciiTheme="majorHAnsi" w:eastAsia="Times New Roman" w:hAnsiTheme="majorHAnsi" w:cs="Arial"/>
-          <w:b w:val="0"/>
-          <w:i/>
+        <w:t>) Fe</w:t>
+      </w:r>
+      <w:bookmarkStart w:id="3" w:name="_GoBack"/>
+      <w:bookmarkEnd w:id="3"/>
+      <w:r>
+        <w:rPr>
+          <w:rFonts w:asciiTheme="majorHAnsi" w:eastAsia="Times New Roman" w:hAnsiTheme="majorHAnsi" w:cs="Arial"/>
+          <w:b w:val="0"/>
           <w:sz w:val="20"/>
           <w:szCs w:val="20"/>
         </w:rPr>
-        <w:t>Chemical Sorbents for Fixed Bed Mercury (Hg</w:t>
-      </w:r>
-      <w:r>
-        <w:rPr>
-          <w:rFonts w:asciiTheme="majorHAnsi" w:eastAsia="Times New Roman" w:hAnsiTheme="majorHAnsi" w:cs="Arial"/>
-          <w:b w:val="0"/>
-          <w:i/>
-          <w:sz w:val="20"/>
-          <w:szCs w:val="20"/>
-          <w:vertAlign w:val="superscript"/>
-        </w:rPr>
-        <w:t>0</w:t>
-      </w:r>
-      <w:r>
-        <w:rPr>
-          <w:rFonts w:asciiTheme="majorHAnsi" w:eastAsia="Times New Roman" w:hAnsiTheme="majorHAnsi" w:cs="Arial"/>
-          <w:b w:val="0"/>
-          <w:i/>
-          <w:sz w:val="20"/>
-          <w:szCs w:val="20"/>
-        </w:rPr>
-        <w:t>) Control</w:t>
-      </w:r>
-      <w:r>
-        <w:rPr>
-          <w:rFonts w:asciiTheme="majorHAnsi" w:eastAsia="Times New Roman" w:hAnsiTheme="majorHAnsi" w:cs="Arial"/>
-          <w:b w:val="0"/>
-          <w:sz w:val="20"/>
-          <w:szCs w:val="20"/>
-        </w:rPr>
-        <w:t xml:space="preserve"> ($5000 prize)</w:t>
+        <w:t>llow (2018 Phase I)</w:t>
       </w:r>
     </w:p>
     <w:p>
@@ -4330,27 +4438,7 @@
           <w:sz w:val="20"/>
           <w:szCs w:val="20"/>
         </w:rPr>
-        <w:t xml:space="preserve">Full Merit Scholarship – </w:t>
-      </w:r>
-      <w:proofErr w:type="spellStart"/>
-      <w:r>
-        <w:rPr>
-          <w:rFonts w:asciiTheme="majorHAnsi" w:eastAsia="Times New Roman" w:hAnsiTheme="majorHAnsi" w:cs="Arial"/>
-          <w:b w:val="0"/>
-          <w:sz w:val="20"/>
-          <w:szCs w:val="20"/>
-        </w:rPr>
-        <w:t>Koc</w:t>
-      </w:r>
-      <w:proofErr w:type="spellEnd"/>
-      <w:r>
-        <w:rPr>
-          <w:rFonts w:asciiTheme="majorHAnsi" w:eastAsia="Times New Roman" w:hAnsiTheme="majorHAnsi" w:cs="Arial"/>
-          <w:b w:val="0"/>
-          <w:sz w:val="20"/>
-          <w:szCs w:val="20"/>
-        </w:rPr>
-        <w:t xml:space="preserve"> University, MS</w:t>
+        <w:t>Best Graduate Paper Award (Summer `17), Chemical Engineering Department, University of Pittsburgh</w:t>
       </w:r>
     </w:p>
     <w:p>
@@ -4375,27 +4463,17 @@
           <w:sz w:val="20"/>
           <w:szCs w:val="20"/>
         </w:rPr>
-        <w:t xml:space="preserve">Full Merit Scholarship – </w:t>
-      </w:r>
-      <w:proofErr w:type="spellStart"/>
-      <w:r>
-        <w:rPr>
-          <w:rFonts w:asciiTheme="majorHAnsi" w:eastAsia="Times New Roman" w:hAnsiTheme="majorHAnsi" w:cs="Arial"/>
-          <w:b w:val="0"/>
+        <w:t xml:space="preserve">Attended Foresight Institute 2017 Workshop: </w:t>
+      </w:r>
+      <w:r>
+        <w:rPr>
+          <w:rFonts w:asciiTheme="majorHAnsi" w:eastAsia="Times New Roman" w:hAnsiTheme="majorHAnsi" w:cs="Arial"/>
+          <w:b w:val="0"/>
+          <w:i/>
           <w:sz w:val="20"/>
           <w:szCs w:val="20"/>
         </w:rPr>
-        <w:t>Koc</w:t>
-      </w:r>
-      <w:proofErr w:type="spellEnd"/>
-      <w:r>
-        <w:rPr>
-          <w:rFonts w:asciiTheme="majorHAnsi" w:eastAsia="Times New Roman" w:hAnsiTheme="majorHAnsi" w:cs="Arial"/>
-          <w:b w:val="0"/>
-          <w:sz w:val="20"/>
-          <w:szCs w:val="20"/>
-        </w:rPr>
-        <w:t xml:space="preserve"> University, BS</w:t>
+        <w:t>Artificial Intelligence for Molecular Machines</w:t>
       </w:r>
     </w:p>
     <w:p>
@@ -4413,6 +4491,7 @@
           <w:szCs w:val="20"/>
         </w:rPr>
       </w:pPr>
+      <w:proofErr w:type="spellStart"/>
       <w:r>
         <w:rPr>
           <w:rFonts w:asciiTheme="majorHAnsi" w:eastAsia="Times New Roman" w:hAnsiTheme="majorHAnsi" w:cs="Arial"/>
@@ -4420,7 +4499,57 @@
           <w:sz w:val="20"/>
           <w:szCs w:val="20"/>
         </w:rPr>
-        <w:t>Best Chemical and Biological Engineering Senior Project Award (Biodiesel Production from Algae Oil)</w:t>
+        <w:t>Innocentive</w:t>
+      </w:r>
+      <w:proofErr w:type="spellEnd"/>
+      <w:r>
+        <w:rPr>
+          <w:rFonts w:asciiTheme="majorHAnsi" w:eastAsia="Times New Roman" w:hAnsiTheme="majorHAnsi" w:cs="Arial"/>
+          <w:b w:val="0"/>
+          <w:sz w:val="20"/>
+          <w:szCs w:val="20"/>
+        </w:rPr>
+        <w:t xml:space="preserve"> challenge entitled </w:t>
+      </w:r>
+      <w:r>
+        <w:rPr>
+          <w:rFonts w:asciiTheme="majorHAnsi" w:eastAsia="Times New Roman" w:hAnsiTheme="majorHAnsi" w:cs="Arial"/>
+          <w:b w:val="0"/>
+          <w:i/>
+          <w:sz w:val="20"/>
+          <w:szCs w:val="20"/>
+        </w:rPr>
+        <w:t>Chemical Sorbents for Fixed Bed Mercury (Hg</w:t>
+      </w:r>
+      <w:r>
+        <w:rPr>
+          <w:rFonts w:asciiTheme="majorHAnsi" w:eastAsia="Times New Roman" w:hAnsiTheme="majorHAnsi" w:cs="Arial"/>
+          <w:b w:val="0"/>
+          <w:i/>
+          <w:sz w:val="20"/>
+          <w:szCs w:val="20"/>
+          <w:vertAlign w:val="superscript"/>
+        </w:rPr>
+        <w:t>0</w:t>
+      </w:r>
+      <w:r>
+        <w:rPr>
+          <w:rFonts w:asciiTheme="majorHAnsi" w:eastAsia="Times New Roman" w:hAnsiTheme="majorHAnsi" w:cs="Arial"/>
+          <w:b w:val="0"/>
+          <w:i/>
+          <w:sz w:val="20"/>
+          <w:szCs w:val="20"/>
+        </w:rPr>
+        <w:t>) Control</w:t>
+      </w:r>
+      <w:r>
+        <w:rPr>
+          <w:rFonts w:asciiTheme="majorHAnsi" w:eastAsia="Times New Roman" w:hAnsiTheme="majorHAnsi" w:cs="Arial"/>
+          <w:b w:val="0"/>
+          <w:sz w:val="20"/>
+          <w:szCs w:val="20"/>
+        </w:rPr>
+        <w:t xml:space="preserve"> ($5000 prize)</w:t>
       </w:r>
     </w:p>
     <w:p>
@@ -4438,6 +4567,15 @@
           <w:szCs w:val="20"/>
         </w:rPr>
       </w:pPr>
+      <w:r>
+        <w:rPr>
+          <w:rFonts w:asciiTheme="majorHAnsi" w:eastAsia="Times New Roman" w:hAnsiTheme="majorHAnsi" w:cs="Arial"/>
+          <w:b w:val="0"/>
+          <w:sz w:val="20"/>
+          <w:szCs w:val="20"/>
+        </w:rPr>
+        <w:t xml:space="preserve">Full Merit Scholarship – </w:t>
+      </w:r>
       <w:proofErr w:type="spellStart"/>
       <w:r>
         <w:rPr>
@@ -4446,7 +4584,7 @@
           <w:sz w:val="20"/>
           <w:szCs w:val="20"/>
         </w:rPr>
-        <w:t>Vehbi</w:t>
+        <w:t>Koc</w:t>
       </w:r>
       <w:proofErr w:type="spellEnd"/>
       <w:r>
@@ -4456,9 +4594,8 @@
           <w:sz w:val="20"/>
           <w:szCs w:val="20"/>
         </w:rPr>
-        <w:t xml:space="preserve"> </w:t>
-      </w:r>
-      <w:proofErr w:type="spellStart"/>
+        <w:t xml:space="preserve"> University, </w:t>
+      </w:r>
       <w:r>
         <w:rPr>
           <w:rFonts w:asciiTheme="majorHAnsi" w:eastAsia="Times New Roman" w:hAnsiTheme="majorHAnsi" w:cs="Arial"/>
@@ -4466,9 +4603,8 @@
           <w:sz w:val="20"/>
           <w:szCs w:val="20"/>
         </w:rPr>
-        <w:t>Koç</w:t>
-      </w:r>
-      <w:proofErr w:type="spellEnd"/>
+        <w:t xml:space="preserve">BS and </w:t>
+      </w:r>
       <w:r>
         <w:rPr>
           <w:rFonts w:asciiTheme="majorHAnsi" w:eastAsia="Times New Roman" w:hAnsiTheme="majorHAnsi" w:cs="Arial"/>
@@ -4476,16 +4612,7 @@
           <w:sz w:val="20"/>
           <w:szCs w:val="20"/>
         </w:rPr>
-        <w:t xml:space="preserve"> Scholar</w:t>
-      </w:r>
-      <w:r>
-        <w:rPr>
-          <w:rFonts w:asciiTheme="majorHAnsi" w:eastAsia="Times New Roman" w:hAnsiTheme="majorHAnsi" w:cs="Arial"/>
-          <w:b w:val="0"/>
-          <w:sz w:val="20"/>
-          <w:szCs w:val="20"/>
-        </w:rPr>
-        <w:t xml:space="preserve"> Award (SPA above 3.5) - Fall 2012</w:t>
+        <w:t>MS</w:t>
       </w:r>
     </w:p>
     <w:p>
@@ -4510,44 +4637,44 @@
           <w:sz w:val="20"/>
           <w:szCs w:val="20"/>
         </w:rPr>
-        <w:t>Dean’s Honor Roll (Spring 2013)</w:t>
+        <w:t>Best Chemical and Biological Engineering Senior Project Award (Biodiesel Production from Algae Oil)</w:t>
+      </w:r>
+    </w:p>
+    <w:p>
+      <w:pPr>
+        <w:pStyle w:val="Heading2"/>
+        <w:divId w:val="2061322648"/>
+        <w:rPr>
+          <w:rFonts w:asciiTheme="majorHAnsi" w:eastAsia="Times New Roman" w:hAnsiTheme="majorHAnsi" w:cs="Arial"/>
+          <w:sz w:val="24"/>
+          <w:szCs w:val="24"/>
+        </w:rPr>
+      </w:pPr>
+    </w:p>
+    <w:p>
+      <w:pPr>
+        <w:pStyle w:val="Heading2"/>
+        <w:divId w:val="2061322648"/>
+        <w:rPr>
+          <w:rFonts w:asciiTheme="majorHAnsi" w:eastAsia="Times New Roman" w:hAnsiTheme="majorHAnsi" w:cs="Arial"/>
+          <w:sz w:val="24"/>
+          <w:szCs w:val="24"/>
+        </w:rPr>
+      </w:pPr>
+      <w:r>
+        <w:rPr>
+          <w:rFonts w:asciiTheme="majorHAnsi" w:eastAsia="Times New Roman" w:hAnsiTheme="majorHAnsi" w:cs="Arial"/>
+          <w:sz w:val="24"/>
+          <w:szCs w:val="24"/>
+        </w:rPr>
+        <w:t>SKILLS</w:t>
       </w:r>
     </w:p>
     <w:p>
       <w:pPr>
         <w:pStyle w:val="NormalWeb"/>
         <w:spacing w:before="0" w:after="0"/>
-        <w:divId w:val="1787504341"/>
-        <w:rPr>
-          <w:rFonts w:asciiTheme="majorHAnsi" w:hAnsiTheme="majorHAnsi" w:cs="Arial"/>
-          <w:color w:val="000000"/>
-        </w:rPr>
-      </w:pPr>
-    </w:p>
-    <w:p>
-      <w:pPr>
-        <w:pStyle w:val="Heading2"/>
         <w:divId w:val="2061322648"/>
-        <w:rPr>
-          <w:rFonts w:asciiTheme="majorHAnsi" w:eastAsia="Times New Roman" w:hAnsiTheme="majorHAnsi" w:cs="Arial"/>
-          <w:sz w:val="24"/>
-          <w:szCs w:val="24"/>
-        </w:rPr>
-      </w:pPr>
-      <w:r>
-        <w:rPr>
-          <w:rFonts w:asciiTheme="majorHAnsi" w:eastAsia="Times New Roman" w:hAnsiTheme="majorHAnsi" w:cs="Arial"/>
-          <w:sz w:val="24"/>
-          <w:szCs w:val="24"/>
-        </w:rPr>
-        <w:t>SKILLS</w:t>
-      </w:r>
-    </w:p>
-    <w:p>
-      <w:pPr>
-        <w:pStyle w:val="NormalWeb"/>
-        <w:spacing w:before="0" w:after="0"/>
-        <w:divId w:val="1875462519"/>
         <w:rPr>
           <w:rFonts w:asciiTheme="majorHAnsi" w:hAnsiTheme="majorHAnsi" w:cs="Arial"/>
           <w:color w:val="000000"/>
@@ -4568,12 +4695,21 @@
           <w:rFonts w:asciiTheme="majorHAnsi" w:hAnsiTheme="majorHAnsi" w:cs="Arial"/>
           <w:color w:val="000000"/>
         </w:rPr>
-        <w:t xml:space="preserve">       </w:t>
+        <w:t xml:space="preserve">                   </w:t>
       </w:r>
       <w:r>
         <w:rPr>
           <w:rStyle w:val="Strong"/>
           <w:rFonts w:asciiTheme="majorHAnsi" w:hAnsiTheme="majorHAnsi" w:cs="Arial"/>
+          <w:b w:val="0"/>
+          <w:color w:val="000000"/>
+        </w:rPr>
+        <w:t>Turkish (Native),</w:t>
+      </w:r>
+      <w:r>
+        <w:rPr>
+          <w:rStyle w:val="Strong"/>
+          <w:rFonts w:asciiTheme="majorHAnsi" w:hAnsiTheme="majorHAnsi" w:cs="Arial"/>
           <w:color w:val="000000"/>
         </w:rPr>
         <w:t xml:space="preserve"> </w:t>
@@ -4583,68 +4719,30 @@
           <w:rFonts w:asciiTheme="majorHAnsi" w:hAnsiTheme="majorHAnsi" w:cs="Arial"/>
           <w:color w:val="000000"/>
         </w:rPr>
-        <w:t>English (Advanced)</w:t>
-      </w:r>
+        <w:t xml:space="preserve">English (Advanced) TOEFL </w:t>
+      </w:r>
+      <w:proofErr w:type="spellStart"/>
       <w:r>
         <w:rPr>
           <w:rFonts w:asciiTheme="majorHAnsi" w:hAnsiTheme="majorHAnsi" w:cs="Arial"/>
           <w:color w:val="000000"/>
         </w:rPr>
-        <w:t xml:space="preserve"> TOEFL </w:t>
-      </w:r>
-      <w:proofErr w:type="spellStart"/>
+        <w:t>iBT</w:t>
+      </w:r>
+      <w:proofErr w:type="spellEnd"/>
       <w:r>
         <w:rPr>
           <w:rFonts w:asciiTheme="majorHAnsi" w:hAnsiTheme="majorHAnsi" w:cs="Arial"/>
           <w:color w:val="000000"/>
         </w:rPr>
-        <w:t>iBT</w:t>
-      </w:r>
-      <w:proofErr w:type="spellEnd"/>
-      <w:r>
-        <w:rPr>
-          <w:rFonts w:asciiTheme="majorHAnsi" w:hAnsiTheme="majorHAnsi" w:cs="Arial"/>
-          <w:color w:val="000000"/>
-        </w:rPr>
-        <w:t xml:space="preserve"> (110</w:t>
-      </w:r>
-      <w:r>
-        <w:rPr>
-          <w:rFonts w:asciiTheme="majorHAnsi" w:hAnsiTheme="majorHAnsi" w:cs="Arial"/>
-          <w:color w:val="000000"/>
-        </w:rPr>
-        <w:t>/120</w:t>
-      </w:r>
-      <w:r>
-        <w:rPr>
-          <w:rFonts w:asciiTheme="majorHAnsi" w:hAnsiTheme="majorHAnsi" w:cs="Arial"/>
-          <w:color w:val="000000"/>
-        </w:rPr>
-        <w:t>)</w:t>
-      </w:r>
-      <w:r>
-        <w:rPr>
-          <w:rFonts w:asciiTheme="majorHAnsi" w:hAnsiTheme="majorHAnsi" w:cs="Arial"/>
-          <w:color w:val="000000"/>
-        </w:rPr>
-        <w:t>, Dutch (Beginner)</w:t>
+        <w:t xml:space="preserve"> (110/120), Dutch (Beginner)</w:t>
       </w:r>
     </w:p>
     <w:p>
       <w:pPr>
         <w:pStyle w:val="NormalWeb"/>
-        <w:tabs>
-          <w:tab w:val="left" w:pos="708"/>
-          <w:tab w:val="left" w:pos="1080"/>
-          <w:tab w:val="left" w:pos="2124"/>
-          <w:tab w:val="left" w:pos="2832"/>
-          <w:tab w:val="left" w:pos="3540"/>
-          <w:tab w:val="left" w:pos="4248"/>
-          <w:tab w:val="left" w:pos="5247"/>
-        </w:tabs>
         <w:spacing w:before="0" w:after="0"/>
-        <w:ind w:left="1410" w:hanging="1410"/>
-        <w:divId w:val="1875462519"/>
+        <w:divId w:val="2061322648"/>
         <w:rPr>
           <w:rFonts w:asciiTheme="majorHAnsi" w:hAnsiTheme="majorHAnsi" w:cs="Arial"/>
           <w:color w:val="000000"/>
@@ -4659,222 +4757,25 @@
         </w:rPr>
         <w:t>Software</w:t>
       </w:r>
+    </w:p>
+    <w:p>
+      <w:pPr>
+        <w:pStyle w:val="NormalWeb"/>
+        <w:spacing w:before="0" w:after="0"/>
+        <w:divId w:val="2061322648"/>
+        <w:rPr>
+          <w:rFonts w:asciiTheme="majorHAnsi" w:hAnsiTheme="majorHAnsi" w:cs="Arial"/>
+          <w:color w:val="000000"/>
+        </w:rPr>
+      </w:pPr>
       <w:r>
         <w:rPr>
           <w:rStyle w:val="Strong"/>
           <w:rFonts w:asciiTheme="majorHAnsi" w:hAnsiTheme="majorHAnsi" w:cs="Arial"/>
           <w:color w:val="000000"/>
         </w:rPr>
-        <w:t> </w:t>
-      </w:r>
-      <w:r>
-        <w:rPr>
-          <w:rStyle w:val="Strong"/>
-          <w:rFonts w:asciiTheme="majorHAnsi" w:hAnsiTheme="majorHAnsi" w:cs="Arial"/>
-          <w:color w:val="000000"/>
-        </w:rPr>
-        <w:t xml:space="preserve">  </w:t>
-      </w:r>
-      <w:r>
-        <w:rPr>
-          <w:rStyle w:val="Strong"/>
-          <w:rFonts w:asciiTheme="majorHAnsi" w:hAnsiTheme="majorHAnsi" w:cs="Arial"/>
-          <w:color w:val="000000"/>
-        </w:rPr>
-        <w:t xml:space="preserve">     </w:t>
-      </w:r>
-      <w:r>
-        <w:rPr>
-          <w:rFonts w:asciiTheme="majorHAnsi" w:hAnsiTheme="majorHAnsi" w:cs="Arial"/>
-          <w:color w:val="000000"/>
-        </w:rPr>
-        <w:t xml:space="preserve"> </w:t>
-      </w:r>
-      <w:r>
-        <w:rPr>
-          <w:rFonts w:asciiTheme="majorHAnsi" w:hAnsiTheme="majorHAnsi" w:cs="Arial"/>
-          <w:color w:val="000000"/>
-        </w:rPr>
-        <w:t xml:space="preserve">Python (Advanced), </w:t>
-      </w:r>
-      <w:proofErr w:type="spellStart"/>
-      <w:r>
-        <w:rPr>
-          <w:rFonts w:asciiTheme="majorHAnsi" w:hAnsiTheme="majorHAnsi" w:cs="Arial"/>
-          <w:color w:val="000000"/>
-        </w:rPr>
-        <w:t>Javascript</w:t>
-      </w:r>
-      <w:proofErr w:type="spellEnd"/>
-      <w:r>
-        <w:rPr>
-          <w:rFonts w:asciiTheme="majorHAnsi" w:hAnsiTheme="majorHAnsi" w:cs="Arial"/>
-          <w:color w:val="000000"/>
-        </w:rPr>
-        <w:t xml:space="preserve"> (Advanced), Bash (</w:t>
-      </w:r>
-      <w:proofErr w:type="spellStart"/>
-      <w:r>
-        <w:rPr>
-          <w:rFonts w:asciiTheme="majorHAnsi" w:hAnsiTheme="majorHAnsi" w:cs="Arial"/>
-          <w:color w:val="000000"/>
-        </w:rPr>
-        <w:t>Intermedidate</w:t>
-      </w:r>
-      <w:proofErr w:type="spellEnd"/>
-      <w:r>
-        <w:rPr>
-          <w:rFonts w:asciiTheme="majorHAnsi" w:hAnsiTheme="majorHAnsi" w:cs="Arial"/>
-          <w:color w:val="000000"/>
-        </w:rPr>
-        <w:t>)</w:t>
-      </w:r>
-      <w:r>
-        <w:rPr>
-          <w:rFonts w:asciiTheme="majorHAnsi" w:hAnsiTheme="majorHAnsi" w:cs="Arial"/>
-          <w:color w:val="000000"/>
-        </w:rPr>
-        <w:t xml:space="preserve">, </w:t>
-      </w:r>
-      <w:proofErr w:type="spellStart"/>
-      <w:r>
-        <w:rPr>
-          <w:rFonts w:asciiTheme="majorHAnsi" w:hAnsiTheme="majorHAnsi" w:cs="Arial"/>
-          <w:color w:val="000000"/>
-        </w:rPr>
-        <w:t>Matlab</w:t>
-      </w:r>
-      <w:proofErr w:type="spellEnd"/>
-      <w:r>
-        <w:rPr>
-          <w:rFonts w:asciiTheme="majorHAnsi" w:hAnsiTheme="majorHAnsi" w:cs="Arial"/>
-          <w:color w:val="000000"/>
-        </w:rPr>
-        <w:t xml:space="preserve"> (Advanced)</w:t>
-      </w:r>
-    </w:p>
-    <w:p>
-      <w:pPr>
-        <w:pStyle w:val="NormalWeb"/>
-        <w:tabs>
-          <w:tab w:val="left" w:pos="708"/>
-          <w:tab w:val="left" w:pos="1080"/>
-          <w:tab w:val="left" w:pos="2124"/>
-          <w:tab w:val="left" w:pos="2832"/>
-          <w:tab w:val="left" w:pos="3540"/>
-          <w:tab w:val="left" w:pos="4248"/>
-          <w:tab w:val="left" w:pos="5247"/>
-        </w:tabs>
-        <w:spacing w:before="0" w:after="0"/>
-        <w:ind w:left="1410" w:hanging="1410"/>
-        <w:divId w:val="1875462519"/>
-        <w:rPr>
-          <w:rFonts w:asciiTheme="majorHAnsi" w:hAnsiTheme="majorHAnsi" w:cs="Arial"/>
-          <w:color w:val="000000"/>
-        </w:rPr>
-      </w:pPr>
-      <w:r>
-        <w:rPr>
-          <w:rFonts w:asciiTheme="majorHAnsi" w:hAnsiTheme="majorHAnsi" w:cs="Arial"/>
-          <w:color w:val="000000"/>
-        </w:rPr>
-        <w:t xml:space="preserve">  </w:t>
-      </w:r>
-      <w:r>
-        <w:rPr>
-          <w:rFonts w:asciiTheme="majorHAnsi" w:hAnsiTheme="majorHAnsi" w:cs="Arial"/>
-          <w:color w:val="000000"/>
-        </w:rPr>
-        <w:tab/>
-      </w:r>
-      <w:r>
-        <w:rPr>
-          <w:rFonts w:asciiTheme="majorHAnsi" w:hAnsiTheme="majorHAnsi" w:cs="Arial"/>
-          <w:color w:val="000000"/>
-        </w:rPr>
-        <w:tab/>
-        <w:t xml:space="preserve">  RASPA, </w:t>
-      </w:r>
-      <w:proofErr w:type="spellStart"/>
-      <w:r>
-        <w:rPr>
-          <w:rFonts w:asciiTheme="majorHAnsi" w:hAnsiTheme="majorHAnsi" w:cs="Arial"/>
-          <w:color w:val="000000"/>
-        </w:rPr>
-        <w:t>Lammps</w:t>
-      </w:r>
-      <w:proofErr w:type="spellEnd"/>
-      <w:r>
-        <w:rPr>
-          <w:rFonts w:asciiTheme="majorHAnsi" w:hAnsiTheme="majorHAnsi" w:cs="Arial"/>
-          <w:color w:val="000000"/>
-        </w:rPr>
-        <w:t xml:space="preserve">, </w:t>
-      </w:r>
-      <w:r>
-        <w:rPr>
-          <w:rFonts w:asciiTheme="majorHAnsi" w:hAnsiTheme="majorHAnsi" w:cs="Arial"/>
-          <w:color w:val="000000"/>
-        </w:rPr>
-        <w:t xml:space="preserve">Orca, </w:t>
-      </w:r>
-      <w:r>
-        <w:rPr>
-          <w:rFonts w:asciiTheme="majorHAnsi" w:hAnsiTheme="majorHAnsi" w:cs="Arial"/>
-          <w:color w:val="000000"/>
-        </w:rPr>
-        <w:t>Materials Studio,</w:t>
-      </w:r>
-      <w:r>
-        <w:rPr>
-          <w:rFonts w:asciiTheme="majorHAnsi" w:hAnsiTheme="majorHAnsi" w:cs="Arial"/>
-          <w:color w:val="000000"/>
-        </w:rPr>
-        <w:t xml:space="preserve"> </w:t>
-      </w:r>
-      <w:r>
-        <w:rPr>
-          <w:rFonts w:asciiTheme="majorHAnsi" w:hAnsiTheme="majorHAnsi" w:cs="Arial"/>
-          <w:color w:val="000000"/>
-        </w:rPr>
-        <w:t>Aspen HYSY, GitHub (</w:t>
-      </w:r>
-      <w:r>
-        <w:rPr>
-          <w:rFonts w:asciiTheme="majorHAnsi" w:hAnsiTheme="majorHAnsi" w:cs="Arial"/>
-          <w:color w:val="000000"/>
-          <w:u w:val="single"/>
-        </w:rPr>
-        <w:t>https://github.com/kbsezginel</w:t>
-      </w:r>
-      <w:r>
-        <w:rPr>
-          <w:rFonts w:asciiTheme="majorHAnsi" w:hAnsiTheme="majorHAnsi" w:cs="Arial"/>
-          <w:color w:val="000000"/>
-        </w:rPr>
-        <w:t>)</w:t>
-      </w:r>
-    </w:p>
-    <w:p>
-      <w:pPr>
-        <w:pStyle w:val="NormalWeb"/>
-        <w:tabs>
-          <w:tab w:val="left" w:pos="708"/>
-          <w:tab w:val="left" w:pos="1170"/>
-          <w:tab w:val="left" w:pos="2124"/>
-          <w:tab w:val="left" w:pos="2832"/>
-          <w:tab w:val="left" w:pos="3540"/>
-          <w:tab w:val="left" w:pos="4248"/>
-          <w:tab w:val="left" w:pos="5247"/>
-        </w:tabs>
-        <w:spacing w:before="0" w:after="0"/>
-        <w:ind w:left="1170" w:hanging="1170"/>
-        <w:divId w:val="1875462519"/>
-        <w:rPr>
-          <w:rFonts w:asciiTheme="majorHAnsi" w:hAnsiTheme="majorHAnsi" w:cs="Arial"/>
-          <w:color w:val="000000"/>
-        </w:rPr>
-      </w:pPr>
+        <w:t xml:space="preserve">     </w:t>
+      </w:r>
       <w:r>
         <w:rPr>
           <w:rStyle w:val="Strong"/>
@@ -4882,7 +4783,7 @@
           <w:i/>
           <w:color w:val="000000"/>
         </w:rPr>
-        <w:t>Lab</w:t>
+        <w:t>Development</w:t>
       </w:r>
       <w:r>
         <w:rPr>
@@ -4890,36 +4791,94 @@
           <w:rFonts w:asciiTheme="majorHAnsi" w:hAnsiTheme="majorHAnsi" w:cs="Arial"/>
           <w:color w:val="000000"/>
         </w:rPr>
-        <w:t xml:space="preserve">                   </w:t>
-      </w:r>
-      <w:r>
+        <w:t xml:space="preserve">       </w:t>
+      </w:r>
+      <w:r>
+        <w:rPr>
+          <w:rFonts w:asciiTheme="majorHAnsi" w:hAnsiTheme="majorHAnsi" w:cs="Arial"/>
+          <w:color w:val="000000"/>
+        </w:rPr>
+        <w:t>Python (Advanced), JavaScript (Advanced), HTML (Intermediate), Bash (</w:t>
+      </w:r>
+      <w:proofErr w:type="spellStart"/>
+      <w:r>
+        <w:rPr>
+          <w:rFonts w:asciiTheme="majorHAnsi" w:hAnsiTheme="majorHAnsi" w:cs="Arial"/>
+          <w:color w:val="000000"/>
+        </w:rPr>
+        <w:t>Intermedidate</w:t>
+      </w:r>
+      <w:proofErr w:type="spellEnd"/>
+      <w:r>
+        <w:rPr>
+          <w:rFonts w:asciiTheme="majorHAnsi" w:hAnsiTheme="majorHAnsi" w:cs="Arial"/>
+          <w:color w:val="000000"/>
+        </w:rPr>
+        <w:t>)</w:t>
+      </w:r>
+    </w:p>
+    <w:p>
+      <w:pPr>
+        <w:pStyle w:val="NormalWeb"/>
+        <w:spacing w:before="0" w:after="0"/>
+        <w:divId w:val="2061322648"/>
+        <w:rPr>
+          <w:rFonts w:asciiTheme="majorHAnsi" w:hAnsiTheme="majorHAnsi" w:cs="Arial"/>
+          <w:color w:val="000000"/>
+        </w:rPr>
+      </w:pPr>
+      <w:r>
+        <w:rPr>
+          <w:rFonts w:asciiTheme="majorHAnsi" w:hAnsiTheme="majorHAnsi" w:cs="Arial"/>
+          <w:color w:val="000000"/>
+        </w:rPr>
+        <w:t xml:space="preserve">     </w:t>
+      </w:r>
+      <w:r>
+        <w:rPr>
+          <w:rFonts w:asciiTheme="majorHAnsi" w:hAnsiTheme="majorHAnsi" w:cs="Arial"/>
+          <w:b/>
+          <w:i/>
+          <w:color w:val="000000"/>
+        </w:rPr>
+        <w:t>Scientific</w:t>
+      </w:r>
+      <w:r>
+        <w:rPr>
+          <w:rFonts w:asciiTheme="majorHAnsi" w:hAnsiTheme="majorHAnsi" w:cs="Arial"/>
+          <w:color w:val="000000"/>
+        </w:rPr>
+        <w:t xml:space="preserve">               RASPA, Lammps, Orca, CP2K, Materials Studio, Aspen HYSY</w:t>
+      </w:r>
+    </w:p>
+    <w:p>
+      <w:pPr>
+        <w:pStyle w:val="NormalWeb"/>
+        <w:spacing w:before="0" w:after="0"/>
+        <w:divId w:val="2061322648"/>
         <w:rPr>
           <w:rStyle w:val="Strong"/>
           <w:rFonts w:asciiTheme="majorHAnsi" w:hAnsiTheme="majorHAnsi" w:cs="Arial"/>
           <w:b w:val="0"/>
           <w:color w:val="000000"/>
         </w:rPr>
-        <w:t>FT-IR (</w:t>
-      </w:r>
-      <w:proofErr w:type="spellStart"/>
+      </w:pPr>
       <w:r>
         <w:rPr>
           <w:rStyle w:val="Strong"/>
           <w:rFonts w:asciiTheme="majorHAnsi" w:hAnsiTheme="majorHAnsi" w:cs="Arial"/>
-          <w:b w:val="0"/>
-          <w:color w:val="000000"/>
-        </w:rPr>
-        <w:t>Thermo</w:t>
-      </w:r>
-      <w:proofErr w:type="spellEnd"/>
+          <w:i/>
+          <w:color w:val="000000"/>
+        </w:rPr>
+        <w:t xml:space="preserve">     Graphics/Video</w:t>
+      </w:r>
       <w:r>
         <w:rPr>
           <w:rStyle w:val="Strong"/>
           <w:rFonts w:asciiTheme="majorHAnsi" w:hAnsiTheme="majorHAnsi" w:cs="Arial"/>
-          <w:b w:val="0"/>
-          <w:color w:val="000000"/>
-        </w:rPr>
-        <w:t xml:space="preserve"> Scientific Nicolet iS10), XRD (Bruker D2 Phaser), </w:t>
+          <w:color w:val="000000"/>
+        </w:rPr>
+        <w:t xml:space="preserve">   </w:t>
       </w:r>
       <w:r>
         <w:rPr>
@@ -4928,34 +4887,44 @@
           <w:b w:val="0"/>
           <w:color w:val="000000"/>
         </w:rPr>
-        <w:t xml:space="preserve">High Pressure Volumetric Analyzer (Micromeritics HPVA II), </w:t>
-      </w:r>
+        <w:t>Blender (Advanced), Inkscape (Advanced), Gimp (Intermediate)</w:t>
+      </w:r>
+    </w:p>
+    <w:p>
+      <w:pPr>
+        <w:pStyle w:val="NormalWeb"/>
+        <w:spacing w:before="0" w:after="0"/>
+        <w:divId w:val="2061322648"/>
+        <w:rPr>
+          <w:rFonts w:asciiTheme="majorHAnsi" w:hAnsiTheme="majorHAnsi" w:cs="Arial"/>
+          <w:bCs/>
+          <w:color w:val="000000"/>
+        </w:rPr>
+      </w:pPr>
       <w:r>
         <w:rPr>
           <w:rStyle w:val="Strong"/>
           <w:rFonts w:asciiTheme="majorHAnsi" w:hAnsiTheme="majorHAnsi" w:cs="Arial"/>
-          <w:b w:val="0"/>
-          <w:color w:val="000000"/>
-        </w:rPr>
-        <w:t xml:space="preserve">Chemisorption Analyzer </w:t>
+          <w:color w:val="000000"/>
+        </w:rPr>
+        <w:t xml:space="preserve">     </w:t>
       </w:r>
       <w:r>
         <w:rPr>
           <w:rStyle w:val="Strong"/>
           <w:rFonts w:asciiTheme="majorHAnsi" w:hAnsiTheme="majorHAnsi" w:cs="Arial"/>
-          <w:b w:val="0"/>
-          <w:color w:val="000000"/>
-        </w:rPr>
-        <w:t>(Microme</w:t>
+          <w:i/>
+          <w:color w:val="000000"/>
+        </w:rPr>
+        <w:t>Audio</w:t>
       </w:r>
       <w:r>
         <w:rPr>
           <w:rStyle w:val="Strong"/>
           <w:rFonts w:asciiTheme="majorHAnsi" w:hAnsiTheme="majorHAnsi" w:cs="Arial"/>
-          <w:b w:val="0"/>
-          <w:color w:val="000000"/>
-        </w:rPr>
-        <w:t>ri</w:t>
+          <w:color w:val="000000"/>
+        </w:rPr>
+        <w:t xml:space="preserve">                    </w:t>
       </w:r>
       <w:r>
         <w:rPr>
@@ -4964,54 +4933,96 @@
           <w:b w:val="0"/>
           <w:color w:val="000000"/>
         </w:rPr>
-        <w:t>ti</w:t>
-      </w:r>
-      <w:r>
-        <w:rPr>
-          <w:rStyle w:val="Strong"/>
+        <w:t>Ableton (Advanced), Audacity (Advanced)</w:t>
+      </w:r>
+    </w:p>
+    <w:p>
+      <w:pPr>
+        <w:pStyle w:val="NormalWeb"/>
+        <w:spacing w:before="0" w:after="0"/>
+        <w:divId w:val="2061322648"/>
+        <w:rPr>
           <w:rFonts w:asciiTheme="majorHAnsi" w:hAnsiTheme="majorHAnsi" w:cs="Arial"/>
-          <w:b w:val="0"/>
-          <w:color w:val="000000"/>
-        </w:rPr>
-        <w:t xml:space="preserve">cs Auto </w:t>
-      </w:r>
-      <w:proofErr w:type="spellStart"/>
-      <w:r>
-        <w:rPr>
-          <w:rStyle w:val="Strong"/>
+          <w:color w:val="000000"/>
+          <w:u w:val="single"/>
+        </w:rPr>
+      </w:pPr>
+      <w:r>
+        <w:rPr>
           <w:rFonts w:asciiTheme="majorHAnsi" w:hAnsiTheme="majorHAnsi" w:cs="Arial"/>
-          <w:b w:val="0"/>
-          <w:color w:val="000000"/>
-        </w:rPr>
-        <w:t>Chem</w:t>
-      </w:r>
-      <w:proofErr w:type="spellEnd"/>
-      <w:r>
-        <w:rPr>
-          <w:rStyle w:val="Strong"/>
+          <w:color w:val="000000"/>
+        </w:rPr>
+        <w:t xml:space="preserve">     </w:t>
+      </w:r>
+      <w:r>
+        <w:rPr>
           <w:rFonts w:asciiTheme="majorHAnsi" w:hAnsiTheme="majorHAnsi" w:cs="Arial"/>
-          <w:b w:val="0"/>
-          <w:color w:val="000000"/>
-        </w:rPr>
-        <w:t xml:space="preserve"> II), </w:t>
-      </w:r>
-      <w:r>
-        <w:rPr>
-          <w:rStyle w:val="Strong"/>
+          <w:b/>
+          <w:i/>
+          <w:color w:val="000000"/>
+        </w:rPr>
+        <w:t>GitHub</w:t>
+      </w:r>
+      <w:r>
+        <w:rPr>
           <w:rFonts w:asciiTheme="majorHAnsi" w:hAnsiTheme="majorHAnsi" w:cs="Arial"/>
-          <w:b w:val="0"/>
-          <w:color w:val="000000"/>
-        </w:rPr>
-        <w:t xml:space="preserve">TGA, </w:t>
-      </w:r>
-      <w:r>
-        <w:rPr>
-          <w:rStyle w:val="Strong"/>
+          <w:color w:val="000000"/>
+        </w:rPr>
+        <w:t xml:space="preserve">                  </w:t>
+      </w:r>
+      <w:hyperlink r:id="rId8" w:history="1">
+        <w:r>
+          <w:rPr>
+            <w:rStyle w:val="Hyperlink"/>
+            <w:rFonts w:asciiTheme="majorHAnsi" w:hAnsiTheme="majorHAnsi" w:cs="Arial"/>
+          </w:rPr>
+          <w:t>https://github.com/kbsezginel</w:t>
+        </w:r>
+      </w:hyperlink>
+    </w:p>
+    <w:p>
+      <w:pPr>
+        <w:pStyle w:val="NormalWeb"/>
+        <w:spacing w:before="0" w:after="0"/>
+        <w:divId w:val="2061322648"/>
+        <w:rPr>
           <w:rFonts w:asciiTheme="majorHAnsi" w:hAnsiTheme="majorHAnsi" w:cs="Arial"/>
-          <w:b w:val="0"/>
-          <w:color w:val="000000"/>
-        </w:rPr>
-        <w:t>Glovebox</w:t>
+          <w:b/>
+          <w:color w:val="000000"/>
+        </w:rPr>
+      </w:pPr>
+      <w:r>
+        <w:rPr>
+          <w:rFonts w:asciiTheme="majorHAnsi" w:hAnsiTheme="majorHAnsi" w:cs="Arial"/>
+          <w:b/>
+          <w:i/>
+          <w:color w:val="000000"/>
+        </w:rPr>
+        <w:t>Lab</w:t>
+      </w:r>
+      <w:r>
+        <w:rPr>
+          <w:rFonts w:asciiTheme="majorHAnsi" w:hAnsiTheme="majorHAnsi" w:cs="Arial"/>
+          <w:b/>
+          <w:i/>
+          <w:color w:val="000000"/>
+        </w:rPr>
+        <w:t>oratory</w:t>
+      </w:r>
+      <w:r>
+        <w:rPr>
+          <w:rFonts w:asciiTheme="majorHAnsi" w:hAnsiTheme="majorHAnsi" w:cs="Arial"/>
+          <w:b/>
+          <w:color w:val="000000"/>
+        </w:rPr>
+        <w:t xml:space="preserve">                </w:t>
+      </w:r>
+      <w:r>
+        <w:rPr>
+          <w:rFonts w:asciiTheme="majorHAnsi" w:hAnsiTheme="majorHAnsi" w:cs="Arial"/>
+          <w:color w:val="000000"/>
+        </w:rPr>
+        <w:t>FT-IR, PXRD, High Pressure Volumetric Analyzer, Chemisorption Analyzer, TGA, Glovebox</w:t>
       </w:r>
     </w:p>
     <w:p>
@@ -5054,7 +5065,10 @@
         <w:spacing w:before="0" w:after="0"/>
         <w:divId w:val="547765680"/>
         <w:rPr>
-          <w:rFonts w:asciiTheme="majorHAnsi" w:eastAsia="Times New Roman" w:hAnsiTheme="majorHAnsi" w:cs="Arial"/>
+          <w:rStyle w:val="Hyperlink"/>
+          <w:rFonts w:asciiTheme="majorHAnsi" w:eastAsia="Times New Roman" w:hAnsiTheme="majorHAnsi" w:cs="Arial"/>
+          <w:color w:val="auto"/>
+          <w:u w:val="none"/>
         </w:rPr>
       </w:pPr>
       <w:r>
@@ -5088,24 +5102,57 @@
         <w:rPr>
           <w:rFonts w:asciiTheme="majorHAnsi" w:eastAsia="Times New Roman" w:hAnsiTheme="majorHAnsi" w:cs="Arial"/>
         </w:rPr>
-        <w:t>sic (</w:t>
-      </w:r>
-      <w:hyperlink r:id="rId5" w:history="1">
+        <w:t>sic</w:t>
+      </w:r>
+      <w:r>
+        <w:rPr>
+          <w:rFonts w:asciiTheme="majorHAnsi" w:eastAsia="Times New Roman" w:hAnsiTheme="majorHAnsi" w:cs="Arial"/>
+        </w:rPr>
+        <w:t>, for original songs:</w:t>
+      </w:r>
+      <w:r>
+        <w:rPr>
+          <w:rFonts w:asciiTheme="majorHAnsi" w:eastAsia="Times New Roman" w:hAnsiTheme="majorHAnsi" w:cs="Arial"/>
+        </w:rPr>
+        <w:t xml:space="preserve"> </w:t>
+      </w:r>
+      <w:hyperlink r:id="rId9" w:history="1">
         <w:r>
           <w:rPr>
             <w:rStyle w:val="Hyperlink"/>
             <w:rFonts w:asciiTheme="majorHAnsi" w:eastAsia="Times New Roman" w:hAnsiTheme="majorHAnsi" w:cs="Arial"/>
-            <w:color w:val="auto"/>
           </w:rPr>
           <w:t>https://soundcloud.com/kbs_music</w:t>
         </w:r>
       </w:hyperlink>
-      <w:r>
-        <w:rPr>
-          <w:rFonts w:asciiTheme="majorHAnsi" w:eastAsia="Times New Roman" w:hAnsiTheme="majorHAnsi" w:cs="Arial"/>
-        </w:rPr>
-        <w:t>)</w:t>
-      </w:r>
+    </w:p>
+    <w:p>
+      <w:pPr>
+        <w:pStyle w:val="ListParagraph"/>
+        <w:numPr>
+          <w:ilvl w:val="0"/>
+          <w:numId w:val="10"/>
+        </w:numPr>
+        <w:divId w:val="547765680"/>
+        <w:rPr>
+          <w:rFonts w:asciiTheme="majorHAnsi" w:eastAsia="Times New Roman" w:hAnsiTheme="majorHAnsi" w:cs="Arial"/>
+        </w:rPr>
+      </w:pPr>
+      <w:r>
+        <w:rPr>
+          <w:rFonts w:asciiTheme="majorHAnsi" w:eastAsia="Times New Roman" w:hAnsiTheme="majorHAnsi" w:cs="Arial"/>
+        </w:rPr>
+        <w:t xml:space="preserve">Scientific visualization portfolio: </w:t>
+      </w:r>
+      <w:hyperlink r:id="rId10" w:history="1">
+        <w:r>
+          <w:rPr>
+            <w:rStyle w:val="Hyperlink"/>
+            <w:rFonts w:asciiTheme="majorHAnsi" w:eastAsia="Times New Roman" w:hAnsiTheme="majorHAnsi" w:cs="Arial"/>
+          </w:rPr>
+          <w:t>https://kbsezginel.github.io/visualization/portfolio</w:t>
+        </w:r>
+      </w:hyperlink>
     </w:p>
     <w:p>
       <w:pPr>
@@ -5330,7 +5377,7 @@
         </w:rPr>
         <w:t xml:space="preserve">9, </w:t>
       </w:r>
-      <w:hyperlink r:id="rId6" w:history="1">
+      <w:hyperlink r:id="rId11" w:history="1">
         <w:r>
           <w:rPr>
             <w:rStyle w:val="Hyperlink"/>
@@ -7035,6 +7082,119 @@
     </w:lvl>
   </w:abstractNum>
   <w:abstractNum w:abstractNumId="11" w15:restartNumberingAfterBreak="0">
+    <w:nsid w:val="69A523F5"/>
+    <w:multiLevelType w:val="hybridMultilevel"/>
+    <w:tmpl w:val="385A3B80"/>
+    <w:lvl w:ilvl="0" w:tplc="04090001">
+      <w:start w:val="1"/>
+      <w:numFmt w:val="bullet"/>
+      <w:lvlText w:val=""/>
+      <w:lvlJc w:val="left"/>
+      <w:pPr>
+        <w:ind w:left="720" w:hanging="360"/>
+      </w:pPr>
+      <w:rPr>
+        <w:rFonts w:ascii="Symbol" w:hAnsi="Symbol" w:hint="default"/>
+      </w:rPr>
+    </w:lvl>
+    <w:lvl w:ilvl="1" w:tplc="04090003" w:tentative="1">
+      <w:start w:val="1"/>
+      <w:numFmt w:val="bullet"/>
+      <w:lvlText w:val="o"/>
+      <w:lvlJc w:val="left"/>
+      <w:pPr>
+        <w:ind w:left="1440" w:hanging="360"/>
+      </w:pPr>
+      <w:rPr>
+        <w:rFonts w:ascii="Courier New" w:hAnsi="Courier New" w:cs="Courier New" w:hint="default"/>
+      </w:rPr>
+    </w:lvl>
+    <w:lvl w:ilvl="2" w:tplc="04090005" w:tentative="1">
+      <w:start w:val="1"/>
+      <w:numFmt w:val="bullet"/>
+      <w:lvlText w:val=""/>
+      <w:lvlJc w:val="left"/>
+      <w:pPr>
+        <w:ind w:left="2160" w:hanging="360"/>
+      </w:pPr>
+      <w:rPr>
+        <w:rFonts w:ascii="Wingdings" w:hAnsi="Wingdings" w:hint="default"/>
+      </w:rPr>
+    </w:lvl>
+    <w:lvl w:ilvl="3" w:tplc="04090001" w:tentative="1">
+      <w:start w:val="1"/>
+      <w:numFmt w:val="bullet"/>
+      <w:lvlText w:val=""/>
+      <w:lvlJc w:val="left"/>
+      <w:pPr>
+        <w:ind w:left="2880" w:hanging="360"/>
+      </w:pPr>
+      <w:rPr>
+        <w:rFonts w:ascii="Symbol" w:hAnsi="Symbol" w:hint="default"/>
+      </w:rPr>
+    </w:lvl>
+    <w:lvl w:ilvl="4" w:tplc="04090003" w:tentative="1">
+      <w:start w:val="1"/>
+      <w:numFmt w:val="bullet"/>
+      <w:lvlText w:val="o"/>
+      <w:lvlJc w:val="left"/>
+      <w:pPr>
+        <w:ind w:left="3600" w:hanging="360"/>
+      </w:pPr>
+      <w:rPr>
+        <w:rFonts w:ascii="Courier New" w:hAnsi="Courier New" w:cs="Courier New" w:hint="default"/>
+      </w:rPr>
+    </w:lvl>
+    <w:lvl w:ilvl="5" w:tplc="04090005" w:tentative="1">
+      <w:start w:val="1"/>
+      <w:numFmt w:val="bullet"/>
+      <w:lvlText w:val=""/>
+      <w:lvlJc w:val="left"/>
+      <w:pPr>
+        <w:ind w:left="4320" w:hanging="360"/>
+      </w:pPr>
+      <w:rPr>
+        <w:rFonts w:ascii="Wingdings" w:hAnsi="Wingdings" w:hint="default"/>
+      </w:rPr>
+    </w:lvl>
+    <w:lvl w:ilvl="6" w:tplc="04090001" w:tentative="1">
+      <w:start w:val="1"/>
+      <w:numFmt w:val="bullet"/>
+      <w:lvlText w:val=""/>
+      <w:lvlJc w:val="left"/>
+      <w:pPr>
+        <w:ind w:left="5040" w:hanging="360"/>
+      </w:pPr>
+      <w:rPr>
+        <w:rFonts w:ascii="Symbol" w:hAnsi="Symbol" w:hint="default"/>
+      </w:rPr>
+    </w:lvl>
+    <w:lvl w:ilvl="7" w:tplc="04090003" w:tentative="1">
+      <w:start w:val="1"/>
+      <w:numFmt w:val="bullet"/>
+      <w:lvlText w:val="o"/>
+      <w:lvlJc w:val="left"/>
+      <w:pPr>
+        <w:ind w:left="5760" w:hanging="360"/>
+      </w:pPr>
+      <w:rPr>
+        <w:rFonts w:ascii="Courier New" w:hAnsi="Courier New" w:cs="Courier New" w:hint="default"/>
+      </w:rPr>
+    </w:lvl>
+    <w:lvl w:ilvl="8" w:tplc="04090005" w:tentative="1">
+      <w:start w:val="1"/>
+      <w:numFmt w:val="bullet"/>
+      <w:lvlText w:val=""/>
+      <w:lvlJc w:val="left"/>
+      <w:pPr>
+        <w:ind w:left="6480" w:hanging="360"/>
+      </w:pPr>
+      <w:rPr>
+        <w:rFonts w:ascii="Wingdings" w:hAnsi="Wingdings" w:hint="default"/>
+      </w:rPr>
+    </w:lvl>
+  </w:abstractNum>
+  <w:abstractNum w:abstractNumId="12" w15:restartNumberingAfterBreak="0">
     <w:nsid w:val="6A842141"/>
     <w:multiLevelType w:val="multilevel"/>
     <w:tmpl w:val="D7C8A894"/>
@@ -7183,7 +7343,7 @@
       </w:rPr>
     </w:lvl>
   </w:abstractNum>
-  <w:abstractNum w:abstractNumId="12" w15:restartNumberingAfterBreak="0">
+  <w:abstractNum w:abstractNumId="13" w15:restartNumberingAfterBreak="0">
     <w:nsid w:val="753F4DFF"/>
     <w:multiLevelType w:val="multilevel"/>
     <w:tmpl w:val="0E2AC306"/>
@@ -7332,7 +7492,7 @@
       </w:rPr>
     </w:lvl>
   </w:abstractNum>
-  <w:abstractNum w:abstractNumId="13" w15:restartNumberingAfterBreak="0">
+  <w:abstractNum w:abstractNumId="14" w15:restartNumberingAfterBreak="0">
     <w:nsid w:val="779C741E"/>
     <w:multiLevelType w:val="multilevel"/>
     <w:tmpl w:val="F384B496"/>
@@ -7482,7 +7642,7 @@
     </w:lvl>
   </w:abstractNum>
   <w:num w:numId="1">
-    <w:abstractNumId w:val="11"/>
+    <w:abstractNumId w:val="12"/>
   </w:num>
   <w:num w:numId="2">
     <w:abstractNumId w:val="5"/>
@@ -7497,10 +7657,10 @@
     <w:abstractNumId w:val="10"/>
   </w:num>
   <w:num w:numId="6">
-    <w:abstractNumId w:val="13"/>
+    <w:abstractNumId w:val="14"/>
   </w:num>
   <w:num w:numId="7">
-    <w:abstractNumId w:val="12"/>
+    <w:abstractNumId w:val="13"/>
   </w:num>
   <w:num w:numId="8">
     <w:abstractNumId w:val="3"/>
@@ -7522,6 +7682,9 @@
   </w:num>
   <w:num w:numId="14">
     <w:abstractNumId w:val="1"/>
+  </w:num>
+  <w:num w:numId="15">
+    <w:abstractNumId w:val="11"/>
   </w:num>
 </w:numbering>
 </file>
@@ -7643,6 +7806,7 @@
     <w:lsdException w:name="HTML Sample" w:semiHidden="1" w:unhideWhenUsed="1"/>
     <w:lsdException w:name="HTML Typewriter" w:semiHidden="1" w:unhideWhenUsed="1"/>
     <w:lsdException w:name="HTML Variable" w:semiHidden="1" w:unhideWhenUsed="1"/>
+    <w:lsdException w:name="Normal Table" w:semiHidden="1" w:unhideWhenUsed="1"/>
     <w:lsdException w:name="annotation subject" w:semiHidden="1" w:unhideWhenUsed="1"/>
     <w:lsdException w:name="No List" w:semiHidden="1" w:unhideWhenUsed="1"/>
     <w:lsdException w:name="Outline List 1" w:semiHidden="1" w:unhideWhenUsed="1"/>
@@ -7689,8 +7853,10 @@
     <w:lsdException w:name="Table Subtle 2" w:semiHidden="1" w:unhideWhenUsed="1"/>
     <w:lsdException w:name="Table Web 1" w:semiHidden="1" w:unhideWhenUsed="1"/>
     <w:lsdException w:name="Table Web 2" w:semiHidden="1" w:unhideWhenUsed="1"/>
+    <w:lsdException w:name="Table Web 3" w:semiHidden="1" w:unhideWhenUsed="1"/>
     <w:lsdException w:name="Balloon Text" w:semiHidden="1" w:unhideWhenUsed="1"/>
     <w:lsdException w:name="Table Grid" w:uiPriority="59"/>
+    <w:lsdException w:name="Table Theme" w:semiHidden="1" w:unhideWhenUsed="1"/>
     <w:lsdException w:name="Placeholder Text" w:semiHidden="1"/>
     <w:lsdException w:name="No Spacing" w:uiPriority="1" w:qFormat="1"/>
     <w:lsdException w:name="Light Shading" w:uiPriority="60"/>
@@ -8492,6 +8658,18 @@
       <w:shd w:val="clear" w:color="auto" w:fill="E6E6E6"/>
     </w:rPr>
   </w:style>
+  <w:style w:type="character" w:styleId="UnresolvedMention">
+    <w:name w:val="Unresolved Mention"/>
+    <w:basedOn w:val="DefaultParagraphFont"/>
+    <w:uiPriority w:val="99"/>
+    <w:semiHidden/>
+    <w:unhideWhenUsed/>
+    <w:rsid w:val="00B57366"/>
+    <w:rPr>
+      <w:color w:val="605E5C"/>
+      <w:shd w:val="clear" w:color="auto" w:fill="E1DFDD"/>
+    </w:rPr>
+  </w:style>
 </w:styles>
 </file>
 

</xml_diff>